<commit_message>
added text to file
</commit_message>
<xml_diff>
--- a/Субтитры для глухих.docx
+++ b/Субтитры для глухих.docx
@@ -52,19 +52,11 @@
         </w:rPr>
         <w:t>»</w:t>
       </w:r>
-      <w:proofErr w:type="gramStart"/>
       <w:r>
         <w:rPr>
           <w:highlight w:val="green"/>
         </w:rPr>
-        <w:t>/«</w:t>
-      </w:r>
-      <w:proofErr w:type="gramEnd"/>
-      <w:r>
-        <w:rPr>
-          <w:highlight w:val="green"/>
-        </w:rPr>
-        <w:t>Интеллектуальная система определения источника</w:t>
+        <w:t>/«Интеллектуальная система определения источника</w:t>
       </w:r>
       <w:r>
         <w:rPr>
@@ -363,7 +355,19 @@
         <w:t>, что является проблемой для людей с нарушениями слуха.</w:t>
       </w:r>
       <w:r>
-        <w:t xml:space="preserve"> Основываясь на этом, было решено разработать систему, определяющую направление и источник звука.</w:t>
+        <w:t xml:space="preserve"> </w:t>
+      </w:r>
+      <w:r>
+        <w:t>Слуховой аппарат высокого качества зачастую недоступен для глухих людей в силу своей высокой стоимости.</w:t>
+      </w:r>
+      <w:r>
+        <w:t xml:space="preserve"> </w:t>
+      </w:r>
+      <w:r>
+        <w:t xml:space="preserve">Предлагаемая система, хотя и не может заменить слуховой аппарат, может являться вспомогательным средством для людей с нарушениями слуха. </w:t>
+      </w:r>
+      <w:r>
+        <w:t>Основываясь на этом, было решено разработать систему, определяющую направление и источник звука.</w:t>
       </w:r>
       <w:commentRangeEnd w:id="1"/>
       <w:r>
@@ -396,11 +400,38 @@
         <w:pStyle w:val="ae"/>
       </w:pPr>
       <w:r>
-        <w:t xml:space="preserve">Объектом </w:t>
+        <w:t>Объектом исследования ВКР</w:t>
+      </w:r>
+      <w:r>
+        <w:t xml:space="preserve"> является</w:t>
+      </w:r>
+      <w:r>
+        <w:t xml:space="preserve"> применимость</w:t>
+      </w:r>
+      <w:r>
+        <w:t xml:space="preserve"> </w:t>
+      </w:r>
+      <w:r>
+        <w:rPr>
+          <w:highlight w:val="red"/>
+        </w:rPr>
+        <w:t>использование</w:t>
+      </w:r>
+      <w:r>
+        <w:t xml:space="preserve"> методов </w:t>
+      </w:r>
+      <w:r>
+        <w:t>создания акустических отпечатков звуковых сигналов и алгоритмов классификации</w:t>
+      </w:r>
+      <w:r>
+        <w:t xml:space="preserve"> </w:t>
       </w:r>
       <w:commentRangeStart w:id="2"/>
       <w:r>
-        <w:t>исследования</w:t>
+        <w:rPr>
+          <w:highlight w:val="yellow"/>
+        </w:rPr>
+        <w:t>распознавания</w:t>
       </w:r>
       <w:commentRangeEnd w:id="2"/>
       <w:r>
@@ -411,13 +442,13 @@
         <w:commentReference w:id="2"/>
       </w:r>
       <w:r>
-        <w:t xml:space="preserve"> ВКР</w:t>
-      </w:r>
-      <w:r>
-        <w:t xml:space="preserve"> является использование методов </w:t>
-      </w:r>
-      <w:r>
-        <w:t>создания акустических отпечатков звуковых сигналов и алгоритмов классификации для распознавания источника звука.</w:t>
+        <w:rPr>
+          <w:highlight w:val="yellow"/>
+        </w:rPr>
+        <w:t xml:space="preserve"> образов</w:t>
+      </w:r>
+      <w:r>
+        <w:t xml:space="preserve"> для распознавания источника звука.</w:t>
       </w:r>
     </w:p>
     <w:p>
@@ -439,7 +470,22 @@
         <w:t xml:space="preserve"> ВК</w:t>
       </w:r>
       <w:r>
-        <w:t>Р является изучение и тестирование существующих инструментов определения источника звука, выбор наилучшего алгоритма решения, а также оптимизация этого алгоритма.</w:t>
+        <w:t>Р явля</w:t>
+      </w:r>
+      <w:r>
+        <w:t xml:space="preserve">ются </w:t>
+      </w:r>
+      <w:r>
+        <w:t xml:space="preserve">существующие инструменты </w:t>
+      </w:r>
+      <w:r>
+        <w:t>определения источника звука</w:t>
+      </w:r>
+      <w:r>
+        <w:t xml:space="preserve"> и внедрение их в программное решение</w:t>
+      </w:r>
+      <w:r>
+        <w:t>.</w:t>
       </w:r>
     </w:p>
     <w:p>
@@ -528,70 +574,206 @@
           <w:lang w:val="en-US"/>
         </w:rPr>
       </w:pPr>
-      <w:proofErr w:type="spellStart"/>
       <w:r>
         <w:rPr>
           <w:lang w:val="en-US"/>
         </w:rPr>
+        <w:t>MobileNets: Efficient Convolutional Neural Networks for Mobile Vision Applications</w:t>
+      </w:r>
+    </w:p>
+    <w:p>
+      <w:pPr>
+        <w:pStyle w:val="ae"/>
+      </w:pPr>
+      <w:r>
+        <w:t xml:space="preserve">В книге </w:t>
+      </w:r>
+      <w:r>
+        <w:t>“</w:t>
+      </w:r>
+      <w:r>
+        <w:t>Глубокое обучение</w:t>
+      </w:r>
+      <w:r>
+        <w:t>”</w:t>
+      </w:r>
+      <w:r>
+        <w:t xml:space="preserve"> подробно описан алгоритм работы сверточных нейронных сетей, а также приведены примеры архитектуры таких сетей и примеры данных, для которых можно использовать эти архитектуры. В числе примеров данных есть аудиосигналы и аудиоданные.</w:t>
+      </w:r>
+    </w:p>
+    <w:p>
+      <w:pPr>
+        <w:pStyle w:val="ae"/>
+      </w:pPr>
+      <w:r>
+        <w:t>В</w:t>
+      </w:r>
+      <w:r>
+        <w:t xml:space="preserve"> </w:t>
+      </w:r>
+      <w:r>
+        <w:t>работе</w:t>
+      </w:r>
+      <w:r>
+        <w:t xml:space="preserve"> “</w:t>
+      </w:r>
+      <w:r>
+        <w:rPr>
+          <w:lang w:val="en-US"/>
+        </w:rPr>
+        <w:t>Very</w:t>
+      </w:r>
+      <w:r>
+        <w:t xml:space="preserve"> </w:t>
+      </w:r>
+      <w:r>
+        <w:rPr>
+          <w:lang w:val="en-US"/>
+        </w:rPr>
+        <w:t>Deep</w:t>
+      </w:r>
+      <w:r>
+        <w:t xml:space="preserve"> </w:t>
+      </w:r>
+      <w:r>
+        <w:rPr>
+          <w:lang w:val="en-US"/>
+        </w:rPr>
+        <w:t>Convolutional</w:t>
+      </w:r>
+      <w:r>
+        <w:t xml:space="preserve"> </w:t>
+      </w:r>
+      <w:r>
+        <w:rPr>
+          <w:lang w:val="en-US"/>
+        </w:rPr>
+        <w:t>Networks</w:t>
+      </w:r>
+      <w:r>
+        <w:t xml:space="preserve"> </w:t>
+      </w:r>
+      <w:r>
+        <w:rPr>
+          <w:lang w:val="en-US"/>
+        </w:rPr>
+        <w:t>for</w:t>
+      </w:r>
+      <w:r>
+        <w:t xml:space="preserve"> </w:t>
+      </w:r>
+      <w:r>
+        <w:rPr>
+          <w:lang w:val="en-US"/>
+        </w:rPr>
+        <w:t>Large</w:t>
+      </w:r>
+      <w:r>
+        <w:t>-</w:t>
+      </w:r>
+      <w:r>
+        <w:rPr>
+          <w:lang w:val="en-US"/>
+        </w:rPr>
+        <w:t>Scale</w:t>
+      </w:r>
+      <w:r>
+        <w:t xml:space="preserve"> </w:t>
+      </w:r>
+      <w:r>
+        <w:rPr>
+          <w:lang w:val="en-US"/>
+        </w:rPr>
+        <w:t>Image</w:t>
+      </w:r>
+      <w:r>
+        <w:t xml:space="preserve"> </w:t>
+      </w:r>
+      <w:r>
+        <w:rPr>
+          <w:lang w:val="en-US"/>
+        </w:rPr>
+        <w:t>Recognition</w:t>
+      </w:r>
+      <w:r>
+        <w:t xml:space="preserve">” </w:t>
+      </w:r>
+      <w:r>
+        <w:t>рассматривается</w:t>
+      </w:r>
+      <w:r>
+        <w:t xml:space="preserve"> </w:t>
+      </w:r>
+      <w:r>
+        <w:t>архитектура</w:t>
+      </w:r>
+      <w:r>
+        <w:t xml:space="preserve"> </w:t>
+      </w:r>
+      <w:r>
+        <w:t>сверточной</w:t>
+      </w:r>
+      <w:r>
+        <w:t xml:space="preserve"> </w:t>
+      </w:r>
+      <w:r>
+        <w:t xml:space="preserve">нейронной сети </w:t>
+      </w:r>
+      <w:r>
+        <w:t>“</w:t>
+      </w:r>
+      <w:r>
+        <w:rPr>
+          <w:lang w:val="en-US"/>
+        </w:rPr>
+        <w:t>VGG</w:t>
+      </w:r>
+      <w:r>
+        <w:t>”</w:t>
+      </w:r>
+      <w:r>
+        <w:t xml:space="preserve"> для распознавания изображений большого разрешения.</w:t>
+      </w:r>
+    </w:p>
+    <w:p>
+      <w:pPr>
+        <w:pStyle w:val="ae"/>
+      </w:pPr>
+      <w:r>
+        <w:t>В</w:t>
+      </w:r>
+      <w:r>
+        <w:t xml:space="preserve"> </w:t>
+      </w:r>
+      <w:r>
+        <w:t>работе</w:t>
+      </w:r>
+      <w:r>
+        <w:t xml:space="preserve"> “</w:t>
+      </w:r>
+      <w:r>
+        <w:rPr>
+          <w:lang w:val="en-US"/>
+        </w:rPr>
         <w:t>MobileNets</w:t>
       </w:r>
-      <w:proofErr w:type="spellEnd"/>
+      <w:r>
+        <w:t xml:space="preserve">: </w:t>
+      </w:r>
       <w:r>
         <w:rPr>
           <w:lang w:val="en-US"/>
         </w:rPr>
-        <w:t>: Efficient Convolutional Neural Networks for Mobile Vision Applications</w:t>
-      </w:r>
-    </w:p>
-    <w:p>
-      <w:pPr>
-        <w:pStyle w:val="ae"/>
-      </w:pPr>
-      <w:r>
-        <w:t xml:space="preserve">В книге </w:t>
-      </w:r>
-      <w:r>
-        <w:t>“</w:t>
-      </w:r>
-      <w:r>
-        <w:t>Глубокое обучение</w:t>
-      </w:r>
-      <w:r>
-        <w:t>”</w:t>
-      </w:r>
-      <w:r>
-        <w:t xml:space="preserve"> подробно описан алгоритм работы </w:t>
-      </w:r>
-      <w:proofErr w:type="spellStart"/>
-      <w:r>
-        <w:t>сверточных</w:t>
-      </w:r>
-      <w:proofErr w:type="spellEnd"/>
-      <w:r>
-        <w:t xml:space="preserve"> нейронных сетей, а также приведены примеры архитектуры таких сетей и примеры данных, для которых можно использовать эти архитектуры. В числе примеров данных есть аудиосигналы и аудиоданные.</w:t>
-      </w:r>
-    </w:p>
-    <w:p>
-      <w:pPr>
-        <w:pStyle w:val="ae"/>
-      </w:pPr>
-      <w:r>
-        <w:t>В</w:t>
+        <w:t>Efficient</w:t>
       </w:r>
       <w:r>
         <w:t xml:space="preserve"> </w:t>
       </w:r>
       <w:r>
-        <w:t>работе</w:t>
-      </w:r>
-      <w:r>
-        <w:t xml:space="preserve"> “</w:t>
-      </w:r>
-      <w:r>
         <w:rPr>
           <w:lang w:val="en-US"/>
         </w:rPr>
-        <w:t>Very</w:t>
+        <w:t>Convolutional</w:t>
       </w:r>
       <w:r>
         <w:t xml:space="preserve"> </w:t>
@@ -600,7 +782,7 @@
         <w:rPr>
           <w:lang w:val="en-US"/>
         </w:rPr>
-        <w:t>Deep</w:t>
+        <w:t>Neural</w:t>
       </w:r>
       <w:r>
         <w:t xml:space="preserve"> </w:t>
@@ -609,7 +791,7 @@
         <w:rPr>
           <w:lang w:val="en-US"/>
         </w:rPr>
-        <w:t>Convolutional</w:t>
+        <w:t>Networks</w:t>
       </w:r>
       <w:r>
         <w:t xml:space="preserve"> </w:t>
@@ -618,7 +800,7 @@
         <w:rPr>
           <w:lang w:val="en-US"/>
         </w:rPr>
-        <w:t>Networks</w:t>
+        <w:t>for</w:t>
       </w:r>
       <w:r>
         <w:t xml:space="preserve"> </w:t>
@@ -627,7 +809,7 @@
         <w:rPr>
           <w:lang w:val="en-US"/>
         </w:rPr>
-        <w:t>for</w:t>
+        <w:t>Mobile</w:t>
       </w:r>
       <w:r>
         <w:t xml:space="preserve"> </w:t>
@@ -636,213 +818,53 @@
         <w:rPr>
           <w:lang w:val="en-US"/>
         </w:rPr>
-        <w:t>Large</w:t>
-      </w:r>
-      <w:r>
-        <w:t>-</w:t>
+        <w:t>Vision</w:t>
+      </w:r>
+      <w:r>
+        <w:t xml:space="preserve"> </w:t>
       </w:r>
       <w:r>
         <w:rPr>
           <w:lang w:val="en-US"/>
         </w:rPr>
-        <w:t>Scale</w:t>
+        <w:t>Applications</w:t>
+      </w:r>
+      <w:r>
+        <w:t xml:space="preserve">” </w:t>
+      </w:r>
+      <w:r>
+        <w:t>рассматривается</w:t>
       </w:r>
       <w:r>
         <w:t xml:space="preserve"> </w:t>
       </w:r>
       <w:r>
+        <w:t>многозадачность</w:t>
+      </w:r>
+      <w:r>
+        <w:t xml:space="preserve"> </w:t>
+      </w:r>
+      <w:r>
+        <w:t>архитектуры</w:t>
+      </w:r>
+      <w:r>
+        <w:t xml:space="preserve"> </w:t>
+      </w:r>
+      <w:r>
+        <w:t>сверточной</w:t>
+      </w:r>
+      <w:r>
+        <w:t xml:space="preserve"> </w:t>
+      </w:r>
+      <w:r>
+        <w:t xml:space="preserve">сети </w:t>
+      </w:r>
+      <w:r>
         <w:rPr>
           <w:lang w:val="en-US"/>
         </w:rPr>
-        <w:t>Image</w:t>
-      </w:r>
-      <w:r>
-        <w:t xml:space="preserve"> </w:t>
-      </w:r>
-      <w:r>
-        <w:rPr>
-          <w:lang w:val="en-US"/>
-        </w:rPr>
-        <w:t>Recognition</w:t>
-      </w:r>
-      <w:r>
-        <w:t xml:space="preserve">” </w:t>
-      </w:r>
-      <w:r>
-        <w:t>рассматривается</w:t>
-      </w:r>
-      <w:r>
-        <w:t xml:space="preserve"> </w:t>
-      </w:r>
-      <w:r>
-        <w:t>архитектура</w:t>
-      </w:r>
-      <w:r>
-        <w:t xml:space="preserve"> </w:t>
-      </w:r>
-      <w:proofErr w:type="spellStart"/>
-      <w:r>
-        <w:t>сверточной</w:t>
-      </w:r>
-      <w:proofErr w:type="spellEnd"/>
-      <w:r>
-        <w:t xml:space="preserve"> </w:t>
-      </w:r>
-      <w:r>
-        <w:t xml:space="preserve">нейронной сети </w:t>
-      </w:r>
-      <w:r>
-        <w:t>“</w:t>
-      </w:r>
-      <w:r>
-        <w:rPr>
-          <w:lang w:val="en-US"/>
-        </w:rPr>
-        <w:t>VGG</w:t>
-      </w:r>
-      <w:r>
-        <w:t>”</w:t>
-      </w:r>
-      <w:r>
-        <w:t xml:space="preserve"> для распознавания изображений большого разрешения.</w:t>
-      </w:r>
-    </w:p>
-    <w:p>
-      <w:pPr>
-        <w:pStyle w:val="ae"/>
-      </w:pPr>
-      <w:r>
-        <w:t>В</w:t>
-      </w:r>
-      <w:r>
-        <w:t xml:space="preserve"> </w:t>
-      </w:r>
-      <w:r>
-        <w:t>работе</w:t>
-      </w:r>
-      <w:r>
-        <w:t xml:space="preserve"> “</w:t>
-      </w:r>
-      <w:proofErr w:type="spellStart"/>
-      <w:r>
-        <w:rPr>
-          <w:lang w:val="en-US"/>
-        </w:rPr>
         <w:t>MobileNets</w:t>
       </w:r>
-      <w:proofErr w:type="spellEnd"/>
-      <w:r>
-        <w:t xml:space="preserve">: </w:t>
-      </w:r>
-      <w:r>
-        <w:rPr>
-          <w:lang w:val="en-US"/>
-        </w:rPr>
-        <w:t>Efficient</w:t>
-      </w:r>
-      <w:r>
-        <w:t xml:space="preserve"> </w:t>
-      </w:r>
-      <w:r>
-        <w:rPr>
-          <w:lang w:val="en-US"/>
-        </w:rPr>
-        <w:t>Convolutional</w:t>
-      </w:r>
-      <w:r>
-        <w:t xml:space="preserve"> </w:t>
-      </w:r>
-      <w:r>
-        <w:rPr>
-          <w:lang w:val="en-US"/>
-        </w:rPr>
-        <w:t>Neural</w:t>
-      </w:r>
-      <w:r>
-        <w:t xml:space="preserve"> </w:t>
-      </w:r>
-      <w:r>
-        <w:rPr>
-          <w:lang w:val="en-US"/>
-        </w:rPr>
-        <w:t>Networks</w:t>
-      </w:r>
-      <w:r>
-        <w:t xml:space="preserve"> </w:t>
-      </w:r>
-      <w:r>
-        <w:rPr>
-          <w:lang w:val="en-US"/>
-        </w:rPr>
-        <w:t>for</w:t>
-      </w:r>
-      <w:r>
-        <w:t xml:space="preserve"> </w:t>
-      </w:r>
-      <w:r>
-        <w:rPr>
-          <w:lang w:val="en-US"/>
-        </w:rPr>
-        <w:t>Mobile</w:t>
-      </w:r>
-      <w:r>
-        <w:t xml:space="preserve"> </w:t>
-      </w:r>
-      <w:r>
-        <w:rPr>
-          <w:lang w:val="en-US"/>
-        </w:rPr>
-        <w:t>Vision</w:t>
-      </w:r>
-      <w:r>
-        <w:t xml:space="preserve"> </w:t>
-      </w:r>
-      <w:r>
-        <w:rPr>
-          <w:lang w:val="en-US"/>
-        </w:rPr>
-        <w:t>Applications</w:t>
-      </w:r>
-      <w:r>
-        <w:t xml:space="preserve">” </w:t>
-      </w:r>
-      <w:r>
-        <w:t>рассматривается</w:t>
-      </w:r>
-      <w:r>
-        <w:t xml:space="preserve"> </w:t>
-      </w:r>
-      <w:r>
-        <w:t>многозадачность</w:t>
-      </w:r>
-      <w:r>
-        <w:t xml:space="preserve"> </w:t>
-      </w:r>
-      <w:r>
-        <w:t>архитектуры</w:t>
-      </w:r>
-      <w:r>
-        <w:t xml:space="preserve"> </w:t>
-      </w:r>
-      <w:proofErr w:type="spellStart"/>
-      <w:r>
-        <w:t>сверточной</w:t>
-      </w:r>
-      <w:proofErr w:type="spellEnd"/>
-      <w:r>
-        <w:t xml:space="preserve"> </w:t>
-      </w:r>
-      <w:r>
-        <w:t xml:space="preserve">сети </w:t>
-      </w:r>
-      <w:proofErr w:type="spellStart"/>
-      <w:r>
-        <w:rPr>
-          <w:lang w:val="en-US"/>
-        </w:rPr>
-        <w:t>MobileNets</w:t>
-      </w:r>
-      <w:proofErr w:type="spellEnd"/>
       <w:r>
         <w:t>, а также преимущества этой архитектуры в сравнении с аналогами.</w:t>
       </w:r>
@@ -946,22 +968,7 @@
         <w:rPr>
           <w:lang w:eastAsia="ru-RU"/>
         </w:rPr>
-        <w:t xml:space="preserve">ехнологии распознавания </w:t>
-      </w:r>
-      <w:commentRangeStart w:id="5"/>
-      <w:r>
-        <w:rPr>
-          <w:lang w:eastAsia="ru-RU"/>
-        </w:rPr>
-        <w:t>звука</w:t>
-      </w:r>
-      <w:commentRangeEnd w:id="5"/>
-      <w:r>
-        <w:rPr>
-          <w:rStyle w:val="af2"/>
-          <w:rFonts w:eastAsiaTheme="minorHAnsi" w:cstheme="minorBidi"/>
-        </w:rPr>
-        <w:commentReference w:id="5"/>
+        <w:t>ехнологии распознавания звука</w:t>
       </w:r>
       <w:r>
         <w:rPr>
@@ -996,11 +1003,28 @@
           <w:lang w:eastAsia="ru-RU"/>
         </w:rPr>
       </w:pPr>
+      <w:commentRangeStart w:id="5"/>
       <w:r>
         <w:rPr>
           <w:lang w:eastAsia="ru-RU"/>
         </w:rPr>
         <w:t>Рассмотрим подробнее каждый из компонентов предметной области.</w:t>
+      </w:r>
+      <w:commentRangeEnd w:id="5"/>
+      <w:r>
+        <w:rPr>
+          <w:rStyle w:val="af2"/>
+          <w:rFonts w:eastAsiaTheme="minorHAnsi" w:cstheme="minorBidi"/>
+        </w:rPr>
+        <w:commentReference w:id="5"/>
+      </w:r>
+    </w:p>
+    <w:p>
+      <w:pPr>
+        <w:pStyle w:val="3"/>
+      </w:pPr>
+      <w:r>
+        <w:t>Математические методы обработки звуковых сигналов</w:t>
       </w:r>
     </w:p>
     <w:p>
@@ -1039,28 +1063,13 @@
         <w:rPr>
           <w:lang w:eastAsia="ru-RU"/>
         </w:rPr>
-        <w:t xml:space="preserve">Преобразование </w:t>
-      </w:r>
-      <w:commentRangeStart w:id="6"/>
-      <w:r>
-        <w:rPr>
-          <w:lang w:eastAsia="ru-RU"/>
-        </w:rPr>
-        <w:t>Фурье</w:t>
-      </w:r>
-      <w:commentRangeEnd w:id="6"/>
-      <w:r>
-        <w:rPr>
-          <w:rStyle w:val="af2"/>
-          <w:rFonts w:eastAsiaTheme="minorHAnsi" w:cstheme="minorBidi"/>
-        </w:rPr>
-        <w:commentReference w:id="6"/>
-      </w:r>
-      <w:r>
-        <w:rPr>
-          <w:lang w:eastAsia="ru-RU"/>
-        </w:rPr>
-        <w:t>,</w:t>
+        <w:t>Преобразование Фурье</w:t>
+      </w:r>
+      <w:r>
+        <w:rPr>
+          <w:lang w:val="en-US" w:eastAsia="ru-RU"/>
+        </w:rPr>
+        <w:t>;</w:t>
       </w:r>
     </w:p>
     <w:p>
@@ -1075,7 +1084,13 @@
         <w:rPr>
           <w:lang w:eastAsia="ru-RU"/>
         </w:rPr>
-        <w:t>акустический отпечаток,</w:t>
+        <w:t>акустический отпечаток</w:t>
+      </w:r>
+      <w:r>
+        <w:rPr>
+          <w:lang w:val="en-US" w:eastAsia="ru-RU"/>
+        </w:rPr>
+        <w:t>;</w:t>
       </w:r>
     </w:p>
     <w:p>
@@ -1093,7 +1108,13 @@
         <w:rPr>
           <w:lang w:eastAsia="ru-RU"/>
         </w:rPr>
-        <w:t>динамическая обработка звука,</w:t>
+        <w:t>динамическая обработка звука</w:t>
+      </w:r>
+      <w:r>
+        <w:rPr>
+          <w:lang w:val="en-US" w:eastAsia="ru-RU"/>
+        </w:rPr>
+        <w:t>;</w:t>
       </w:r>
     </w:p>
     <w:p>
@@ -1111,7 +1132,13 @@
         <w:rPr>
           <w:lang w:eastAsia="ru-RU"/>
         </w:rPr>
-        <w:t>частотная обработка звука,</w:t>
+        <w:t>частотная обработка звука</w:t>
+      </w:r>
+      <w:r>
+        <w:rPr>
+          <w:lang w:val="en-US" w:eastAsia="ru-RU"/>
+        </w:rPr>
+        <w:t>;</w:t>
       </w:r>
     </w:p>
     <w:p>
@@ -1129,69 +1156,377 @@
         <w:rPr>
           <w:lang w:eastAsia="ru-RU"/>
         </w:rPr>
-        <w:t xml:space="preserve">пространственная обработка звука и эффекты обработки </w:t>
-      </w:r>
-      <w:commentRangeStart w:id="7"/>
+        <w:t>пространственная обработка звука и эффекты обработки звука.</w:t>
+      </w:r>
+    </w:p>
+    <w:p>
+      <w:pPr>
+        <w:pStyle w:val="ae"/>
+      </w:pPr>
+      <w:r>
+        <w:t>Преобразование Фурье – операция, ставящая в соответствие каждой функции вещественной переменной другую функцию вещественной переменной.</w:t>
+      </w:r>
+      <w:r>
+        <w:t xml:space="preserve"> Преимуществом данного метода является выделение </w:t>
+      </w:r>
+      <w:r>
+        <w:t>“</w:t>
+      </w:r>
+      <w:r>
+        <w:t>основных</w:t>
+      </w:r>
+      <w:r>
+        <w:t>”</w:t>
+      </w:r>
+      <w:r>
+        <w:t xml:space="preserve"> частот звукового сигнала и избавление от шума.</w:t>
+      </w:r>
+      <w:r>
+        <w:t xml:space="preserve"> К недостаткам можно отнести невозможность </w:t>
+      </w:r>
+      <w:r>
+        <w:t>определения</w:t>
+      </w:r>
+      <w:r>
+        <w:t xml:space="preserve"> всех ш</w:t>
+      </w:r>
+      <w:r>
+        <w:t>умовых частот.</w:t>
+      </w:r>
+    </w:p>
+    <w:p>
+      <w:pPr>
+        <w:pStyle w:val="ae"/>
+      </w:pPr>
+      <w:r>
+        <w:t>Акустический отпечаток – представление звукового сигнала в компактном виде как набор признаков его физических параметров.</w:t>
+      </w:r>
+      <w:r>
+        <w:t xml:space="preserve"> Данный алгоритм в своей основе использует один из видов преобразования Фурье.</w:t>
+      </w:r>
+      <w:r>
+        <w:t xml:space="preserve"> </w:t>
+      </w:r>
+      <w:r>
+        <w:lastRenderedPageBreak/>
+        <w:t xml:space="preserve">Преимуществом алгоритма является создание уникальных </w:t>
+      </w:r>
+      <w:r>
+        <w:t>“</w:t>
+      </w:r>
+      <w:r>
+        <w:t>отпечатков</w:t>
+      </w:r>
+      <w:r>
+        <w:t xml:space="preserve">” </w:t>
+      </w:r>
+      <w:r>
+        <w:t>для различных звуковых сигналов, что, в свою очередь, позволяет классифицировать сигналы по этим отпечаткам.</w:t>
+      </w:r>
+    </w:p>
+    <w:p>
+      <w:pPr>
+        <w:pStyle w:val="ae"/>
+      </w:pPr>
+      <w:r>
+        <w:t>Динамическая обработка звука представляет собой процесс изменения динамического диапазона сигнала.</w:t>
+      </w:r>
+      <w:r>
+        <w:t xml:space="preserve"> Такая обработка подходит для изменения громкости сигнала. К сожалению, данный метод не подходит для решения задач ВКР.</w:t>
+      </w:r>
+    </w:p>
+    <w:p>
+      <w:pPr>
+        <w:pStyle w:val="ae"/>
+      </w:pPr>
+      <w:r>
+        <w:t>Частотная обработка звука позволяет изменять уровень различных частот сигнала, удалять и добавлять различные частоты.</w:t>
+      </w:r>
+      <w:r>
+        <w:t xml:space="preserve"> С помощью частотной обработки звука можно добиться выделения основных частот звукового сигнала и избавления от шумовых сигналов</w:t>
+      </w:r>
+      <w:r>
+        <w:t>. Однако такая обработка может негативно повлиять на определение источника звука, так как сигнал может утратить индивидуальность.</w:t>
+      </w:r>
+    </w:p>
+    <w:p>
+      <w:pPr>
+        <w:pStyle w:val="ae"/>
+      </w:pPr>
       <w:r>
         <w:rPr>
           <w:lang w:eastAsia="ru-RU"/>
         </w:rPr>
-        <w:t>звука</w:t>
-      </w:r>
-      <w:commentRangeEnd w:id="7"/>
+        <w:t>П</w:t>
+      </w:r>
+      <w:r>
+        <w:rPr>
+          <w:lang w:eastAsia="ru-RU"/>
+        </w:rPr>
+        <w:t>ространственная обработка звука и эффекты обработки звука</w:t>
+      </w:r>
+      <w:r>
+        <w:rPr>
+          <w:lang w:eastAsia="ru-RU"/>
+        </w:rPr>
+        <w:t>. Пространственная обработка звука – процесс применения эффектов, осуществляющих задержку всего исходного сигнала по времени и последующее суммирование обоих сигналов.</w:t>
+      </w:r>
+      <w:r>
+        <w:rPr>
+          <w:lang w:eastAsia="ru-RU"/>
+        </w:rPr>
+        <w:t xml:space="preserve"> Эффект обработки звука – искусственно созданный или усиленный звук, применяемы для подчеркивания художественного или иного содержания в музыке, кино и т.д.</w:t>
+      </w:r>
+    </w:p>
+    <w:p>
+      <w:pPr>
+        <w:pStyle w:val="ae"/>
+        <w:rPr>
+          <w:lang w:eastAsia="ru-RU"/>
+        </w:rPr>
+      </w:pPr>
+      <w:r>
+        <w:rPr>
+          <w:lang w:eastAsia="ru-RU"/>
+        </w:rPr>
+        <w:t xml:space="preserve">Из вышеперечисленных методов наиболее релевантными для решения поставленных задач являются </w:t>
+      </w:r>
+      <w:r>
+        <w:rPr>
+          <w:lang w:eastAsia="ru-RU"/>
+        </w:rPr>
+        <w:t>преобразование Фурье, алгоритм создания акустического отпечатка, частотная обработка звука.</w:t>
+      </w:r>
+    </w:p>
+    <w:p>
+      <w:pPr>
+        <w:pStyle w:val="3"/>
+      </w:pPr>
+      <w:r>
+        <w:t>Технологии распознавания звука</w:t>
+      </w:r>
+    </w:p>
+    <w:p>
+      <w:pPr>
+        <w:pStyle w:val="ae"/>
+        <w:rPr>
+          <w:lang w:eastAsia="ru-RU"/>
+        </w:rPr>
+      </w:pPr>
+      <w:r>
+        <w:rPr>
+          <w:lang w:eastAsia="ru-RU"/>
+        </w:rPr>
+        <w:t xml:space="preserve">Технологии распознавания звука можно разделить на несколько </w:t>
+      </w:r>
+      <w:commentRangeStart w:id="6"/>
+      <w:r>
+        <w:rPr>
+          <w:lang w:eastAsia="ru-RU"/>
+        </w:rPr>
+        <w:t>предметных областей.</w:t>
+      </w:r>
+      <w:commentRangeEnd w:id="6"/>
       <w:r>
         <w:rPr>
           <w:rStyle w:val="af2"/>
           <w:rFonts w:eastAsiaTheme="minorHAnsi" w:cstheme="minorBidi"/>
         </w:rPr>
-        <w:commentReference w:id="7"/>
-      </w:r>
+        <w:commentReference w:id="6"/>
+      </w:r>
+    </w:p>
+    <w:p>
+      <w:pPr>
+        <w:pStyle w:val="ae"/>
+        <w:rPr>
+          <w:lang w:val="en-US" w:eastAsia="ru-RU"/>
+        </w:rPr>
+      </w:pPr>
       <w:r>
         <w:rPr>
           <w:lang w:eastAsia="ru-RU"/>
         </w:rPr>
+        <w:t>Распознавание речи – технология обработки голоса и перевода аудио в текст. Преобразование аудио сигнала можно разделить на три ключевых этапа</w:t>
+      </w:r>
+      <w:r>
+        <w:rPr>
+          <w:lang w:val="en-US" w:eastAsia="ru-RU"/>
+        </w:rPr>
+        <w:t>:</w:t>
+      </w:r>
+    </w:p>
+    <w:p>
+      <w:pPr>
+        <w:pStyle w:val="ae"/>
+        <w:numPr>
+          <w:ilvl w:val="0"/>
+          <w:numId w:val="14"/>
+        </w:numPr>
+        <w:rPr>
+          <w:lang w:eastAsia="ru-RU"/>
+        </w:rPr>
+      </w:pPr>
+      <w:r>
+        <w:rPr>
+          <w:lang w:eastAsia="ru-RU"/>
+        </w:rPr>
+        <w:t>Анализ сигнала</w:t>
+      </w:r>
+      <w:r>
+        <w:rPr>
+          <w:lang w:val="en-US" w:eastAsia="ru-RU"/>
+        </w:rPr>
+        <w:t>;</w:t>
+      </w:r>
+    </w:p>
+    <w:p>
+      <w:pPr>
+        <w:pStyle w:val="ae"/>
+        <w:numPr>
+          <w:ilvl w:val="0"/>
+          <w:numId w:val="14"/>
+        </w:numPr>
+        <w:rPr>
+          <w:lang w:eastAsia="ru-RU"/>
+        </w:rPr>
+      </w:pPr>
+      <w:r>
+        <w:rPr>
+          <w:lang w:eastAsia="ru-RU"/>
+        </w:rPr>
+        <w:t>Расшифровка аудио</w:t>
+      </w:r>
+      <w:r>
+        <w:rPr>
+          <w:lang w:val="en-US" w:eastAsia="ru-RU"/>
+        </w:rPr>
+        <w:t>;</w:t>
+      </w:r>
+    </w:p>
+    <w:p>
+      <w:pPr>
+        <w:pStyle w:val="ae"/>
+        <w:numPr>
+          <w:ilvl w:val="0"/>
+          <w:numId w:val="14"/>
+        </w:numPr>
+        <w:rPr>
+          <w:lang w:eastAsia="ru-RU"/>
+        </w:rPr>
+      </w:pPr>
+      <w:r>
+        <w:rPr>
+          <w:lang w:eastAsia="ru-RU"/>
+        </w:rPr>
+        <w:lastRenderedPageBreak/>
+        <w:t>Преобразование речи в текст.</w:t>
+      </w:r>
+    </w:p>
+    <w:p>
+      <w:pPr>
+        <w:pStyle w:val="ae"/>
+      </w:pPr>
+      <w:r>
+        <w:t>Анализ сигнала. Система получает аудио сигнал, записывает его и посылает на сервер. Сервер проводит предобработку сигнала – удаляет шумовые волны, делит запись на фрагменты небольшой длины – фонемы.</w:t>
+      </w:r>
+    </w:p>
+    <w:p>
+      <w:pPr>
+        <w:pStyle w:val="ae"/>
+      </w:pPr>
+      <w:r>
+        <w:t>Расшифровка аудио. Каждый фрагмент сравнивается с шаблоном из акустической модели. Система использует машинное обучение, чтобы подобрать фонетические варианты слов и определить их контекст.</w:t>
+      </w:r>
+    </w:p>
+    <w:p>
+      <w:pPr>
+        <w:pStyle w:val="ae"/>
+      </w:pPr>
+      <w:r>
+        <w:t xml:space="preserve">Преобразование речи в текст. С помощью языковой модели алгоритм определяет порядок </w:t>
+      </w:r>
+      <w:r>
+        <w:t>известных слов, а неизвестные слова он вставляет по контекс</w:t>
+      </w:r>
+      <w:r>
+        <w:t>т</w:t>
+      </w:r>
+      <w:r>
+        <w:t>у.</w:t>
+      </w:r>
+      <w:r>
+        <w:t xml:space="preserve"> Полученная информация поступает в декодер, который объединяет данные акустической и языковой моделей и преобразует их в текст.</w:t>
+      </w:r>
+    </w:p>
+    <w:p>
+      <w:pPr>
+        <w:pStyle w:val="ae"/>
+      </w:pPr>
+      <w:r>
+        <w:t>Распознавание музыки</w:t>
+      </w:r>
+      <w:r>
+        <w:t xml:space="preserve"> – технология распознавания звука, </w:t>
+      </w:r>
+      <w:r>
+        <w:t>используемая для определения названия и исполнителя музыкальной композиции.</w:t>
+      </w:r>
+      <w:r>
+        <w:t xml:space="preserve"> В основе алгоритмов распознавания музыки лежит метод создания акустического отпечатка. Система записывает играющую музыку, обрабатывает полученный сигнал и сравнивает его с сигналами, находящимися в обширной базе данных. После это система определяет название и исполнителя на основании степени соответствия обработанного сигнала с эталонными сигналами из базы данных.</w:t>
+      </w:r>
+    </w:p>
+    <w:p>
+      <w:pPr>
+        <w:pStyle w:val="ae"/>
+      </w:pPr>
+      <w:r>
+        <w:t xml:space="preserve">Распознавание звуков – технология, основанная </w:t>
+      </w:r>
+      <w:r>
+        <w:t>как на традиционных теориях распознавания образов, так и на методах анализа звуковых сигналов. Технологии распознавания звуков содержат алгоритмы предобработки данных, выделения признаков и классификации.</w:t>
+      </w:r>
+    </w:p>
+    <w:p>
+      <w:pPr>
+        <w:pStyle w:val="ae"/>
+      </w:pPr>
+      <w:r>
+        <w:t>Для решения задач, поставленных в ВКР, наиболее подходят технологии распознавания музыки и распознавания звуков</w:t>
+      </w:r>
+      <w:r>
+        <w:t>, так как они наименее затратны по использованию вычислительных ресурсов и проще реализуемы.</w:t>
+      </w:r>
+    </w:p>
+    <w:p>
+      <w:pPr>
+        <w:pStyle w:val="3"/>
+      </w:pPr>
+      <w:r>
+        <w:t>Машинное обучение в прикладных задачах</w:t>
+      </w:r>
+    </w:p>
+    <w:p>
+      <w:pPr>
+        <w:pStyle w:val="ae"/>
+      </w:pPr>
+      <w:r>
+        <w:t xml:space="preserve">Для решения поставленных задач </w:t>
+      </w:r>
+      <w:r>
+        <w:t>могут подойти</w:t>
+      </w:r>
+      <w:r>
+        <w:t xml:space="preserve"> алгоритмы машинного обучения</w:t>
+      </w:r>
+      <w:r>
+        <w:rPr>
+          <w:highlight w:val="green"/>
+        </w:rPr>
+        <w:t>, в частности нейронные сети</w:t>
+      </w:r>
+      <w:r>
         <w:t>.</w:t>
       </w:r>
-    </w:p>
-    <w:p>
-      <w:pPr>
-        <w:pStyle w:val="ae"/>
-      </w:pPr>
-      <w:r>
-        <w:t>Преобразование Фурье – операция, ставящая в соответствие каждой функции вещественной переменной другую функцию вещественной переменной.</w:t>
-      </w:r>
-      <w:r>
-        <w:t xml:space="preserve"> Преимуществом данного метода является выделение </w:t>
-      </w:r>
-      <w:r>
-        <w:t>“</w:t>
-      </w:r>
-      <w:r>
-        <w:t>основных</w:t>
-      </w:r>
-      <w:r>
-        <w:t>”</w:t>
-      </w:r>
-      <w:r>
-        <w:t xml:space="preserve"> частот звукового сигнала и избавление от шума.</w:t>
-      </w:r>
-      <w:r>
-        <w:t xml:space="preserve"> К недостаткам можно отнести невозможность </w:t>
-      </w:r>
-      <w:r>
-        <w:t>определения</w:t>
-      </w:r>
-      <w:r>
-        <w:t xml:space="preserve"> всех ш</w:t>
-      </w:r>
-      <w:r>
-        <w:t>умовых частот.</w:t>
-      </w:r>
-    </w:p>
-    <w:p>
-      <w:pPr>
-        <w:pStyle w:val="ae"/>
-      </w:pPr>
       <w:r>
         <w:t xml:space="preserve"> </w:t>
       </w:r>
@@ -1199,146 +1534,105 @@
         <w:rPr>
           <w:highlight w:val="yellow"/>
         </w:rPr>
-        <w:t>При совпадении частоты преобразования с частотой самого сигнала выходная функция будет давать результат, отличный от нуля.</w:t>
+        <w:t>Рассмотрим некоторые из них.</w:t>
       </w:r>
       <w:r>
         <w:t xml:space="preserve"> </w:t>
       </w:r>
-    </w:p>
-    <w:p>
-      <w:pPr>
-        <w:pStyle w:val="ae"/>
-      </w:pPr>
-      <w:r>
-        <w:t>Акустический отпечаток – представление звукового сигнала в компактном виде как набор признаков его физических параметров.</w:t>
-      </w:r>
-      <w:r>
-        <w:t xml:space="preserve"> Данный алгоритм в своей основе использует один из видов преобразования Фурье.</w:t>
-      </w:r>
-      <w:r>
-        <w:t xml:space="preserve"> Преимуществом алгоритма является создание уникальных </w:t>
-      </w:r>
-      <w:r>
-        <w:t>“</w:t>
-      </w:r>
-      <w:r>
-        <w:t>отпечатков</w:t>
-      </w:r>
-      <w:r>
-        <w:t xml:space="preserve">” </w:t>
-      </w:r>
-      <w:r>
-        <w:t xml:space="preserve">для </w:t>
+      <w:r>
+        <w:t xml:space="preserve">Нейронная сеть – математическая модель, а также её программная реализация, </w:t>
       </w:r>
       <w:r>
         <w:lastRenderedPageBreak/>
-        <w:t>различных звуковых сигналов, что, в свою очередь, позволяет классифицировать сигналы по этим отпечаткам.</w:t>
-      </w:r>
-    </w:p>
-    <w:p>
-      <w:pPr>
-        <w:pStyle w:val="ae"/>
-      </w:pPr>
-      <w:r>
-        <w:t>Динамическая обработка звука представляет собой процесс изменения динамического диапазона сигнала.</w:t>
-      </w:r>
-      <w:r>
-        <w:t xml:space="preserve"> Такая обработка подходит для изменения громкости сигнала. К сожалению, данный метод не подходит для решения задач ВКР.</w:t>
-      </w:r>
-    </w:p>
-    <w:p>
-      <w:pPr>
-        <w:pStyle w:val="ae"/>
-      </w:pPr>
-      <w:r>
-        <w:t>Частотная обработка звука позволяет изменять уровень различных частот сигнала, удалять и добавлять различные частоты.</w:t>
-      </w:r>
-      <w:r>
-        <w:t xml:space="preserve"> С помощью частотной обработки звука можно добиться выделения основных частот звукового сигнала и избавления от шумовых сигналов</w:t>
-      </w:r>
-      <w:r>
-        <w:t>. Однако такая обработка может негативно повлиять на определение источника звука, так как сигнал может утратить индивидуальность.</w:t>
-      </w:r>
-    </w:p>
-    <w:p>
-      <w:pPr>
-        <w:pStyle w:val="ae"/>
-        <w:rPr>
-          <w:lang w:eastAsia="ru-RU"/>
-        </w:rPr>
-      </w:pPr>
-      <w:r>
-        <w:rPr>
-          <w:lang w:eastAsia="ru-RU"/>
-        </w:rPr>
-        <w:t xml:space="preserve">Из вышеперечисленных методов наиболее релевантными для решения поставленных задач являются </w:t>
-      </w:r>
-      <w:r>
-        <w:rPr>
-          <w:lang w:eastAsia="ru-RU"/>
-        </w:rPr>
-        <w:t>преобразование Фурье, алгоритм создания акустического отпечатка, частотная обработка звука.</w:t>
-      </w:r>
-    </w:p>
-    <w:p>
-      <w:pPr>
-        <w:pStyle w:val="2"/>
-      </w:pPr>
-      <w:r>
-        <w:t>Анализ аналогов</w:t>
-      </w:r>
-    </w:p>
-    <w:p>
-      <w:pPr>
-        <w:pStyle w:val="ae"/>
-      </w:pPr>
-      <w:r>
-        <w:t>Рассмотрим подробнее существующие системы для обработки</w:t>
-      </w:r>
-      <w:r>
-        <w:t xml:space="preserve"> и классификации</w:t>
-      </w:r>
-      <w:r>
-        <w:t xml:space="preserve"> аудиосигналов</w:t>
-      </w:r>
-      <w:r>
-        <w:t>.</w:t>
-      </w:r>
-    </w:p>
-    <w:p>
-      <w:pPr>
-        <w:pStyle w:val="ae"/>
-      </w:pPr>
-      <w:r>
-        <w:rPr>
-          <w:lang w:val="en-US"/>
-        </w:rPr>
-        <w:t>S</w:t>
-      </w:r>
-      <w:proofErr w:type="spellStart"/>
-      <w:r>
-        <w:t>hazam</w:t>
-      </w:r>
-      <w:proofErr w:type="spellEnd"/>
-      <w:r>
-        <w:t xml:space="preserve"> - это мобильное приложение, которое умеет распознавать музыку, звучащую вокруг.</w:t>
-      </w:r>
-      <w:r>
-        <w:t xml:space="preserve"> В основе работы приложения лежит алгоритм создания акустического отпечатка. После этого происходит сопоставление отпечатка с музыкальными произведениями из свой базы данных.</w:t>
-      </w:r>
-    </w:p>
-    <w:p>
-      <w:pPr>
-        <w:pStyle w:val="ae"/>
-      </w:pPr>
-      <w:r>
-        <w:t xml:space="preserve">Распознавание звуков с помощью </w:t>
-      </w:r>
-      <w:r>
-        <w:rPr>
-          <w:lang w:val="en-US"/>
-        </w:rPr>
-        <w:t>iPhone</w:t>
+        <w:t>построенная по образу сетей нервных клеток живого организма.</w:t>
+      </w:r>
+      <w:r>
+        <w:t xml:space="preserve"> Нейронные сети используются для решения всевозможных задач, например распознавание образов и классификация, принятие решений и управление, кластеризация, аппроксимация, анализ данных и т</w:t>
+      </w:r>
+      <w:r>
+        <w:t xml:space="preserve">.д. </w:t>
+      </w:r>
+      <w:r>
+        <w:t xml:space="preserve">В рамках ВКР исследуем архитектуры нейронных сетей, </w:t>
+      </w:r>
+      <w:r>
+        <w:t>используемые для распознавания образов и классификации.</w:t>
+      </w:r>
+    </w:p>
+    <w:p>
+      <w:pPr>
+        <w:pStyle w:val="ae"/>
+      </w:pPr>
+      <w:r>
+        <w:t>Рекуррентн</w:t>
+      </w:r>
+      <w:r>
+        <w:t>ая</w:t>
+      </w:r>
+      <w:r>
+        <w:t xml:space="preserve"> нейронн</w:t>
+      </w:r>
+      <w:r>
+        <w:t>ая</w:t>
+      </w:r>
+      <w:r>
+        <w:t xml:space="preserve"> сет</w:t>
+      </w:r>
+      <w:r>
+        <w:t>ь</w:t>
+      </w:r>
+      <w:r>
+        <w:t xml:space="preserve"> – вид архитектуры нейронных сетей, где </w:t>
+      </w:r>
+      <w:r>
+        <w:t>связи между нейронами образуют направленную последовательность.</w:t>
+      </w:r>
+      <w:r>
+        <w:t xml:space="preserve"> Рекуррентные нейросети могут использовать свою внутреннюю память для обработки последовательностей </w:t>
+      </w:r>
+      <w:r>
+        <w:tab/>
+        <w:t>произвольной длины. Поэтому они применимы в таких задачах, как распознавание рукописного текста или распознавание речи.</w:t>
+      </w:r>
+    </w:p>
+    <w:p>
+      <w:pPr>
+        <w:pStyle w:val="ae"/>
+      </w:pPr>
+      <w:r>
+        <w:t>Трансформер – архитектура нейронных сетей, предназначенная для обработки последовательностей, таких как текст на естественном языке.</w:t>
+      </w:r>
+      <w:r>
+        <w:t xml:space="preserve"> В отличие от РНС, трансформеры не требуют обработки последовательностей по порядку. Благодаря этому, трансформеры могут быть быстрее обучены</w:t>
+      </w:r>
+      <w:r>
+        <w:t>, так как процесс обучения можно распараллелить.</w:t>
+      </w:r>
+      <w:r>
+        <w:t xml:space="preserve"> Данная архитектура подходит для машинного перевода и автоматического реферирования.</w:t>
+      </w:r>
+    </w:p>
+    <w:p>
+      <w:pPr>
+        <w:pStyle w:val="ae"/>
+      </w:pPr>
+      <w:r>
+        <w:t>Сверточн</w:t>
+      </w:r>
+      <w:r>
+        <w:t>ая</w:t>
+      </w:r>
+      <w:r>
+        <w:t xml:space="preserve"> нейронн</w:t>
+      </w:r>
+      <w:r>
+        <w:t>ая</w:t>
+      </w:r>
+      <w:r>
+        <w:t xml:space="preserve"> сет</w:t>
+      </w:r>
+      <w:r>
+        <w:t>ь</w:t>
       </w:r>
       <w:r>
         <w:t xml:space="preserve"> </w:t>
@@ -1350,205 +1644,283 @@
         <w:t xml:space="preserve"> </w:t>
       </w:r>
       <w:r>
-        <w:t xml:space="preserve">телефоны компании </w:t>
-      </w:r>
-      <w:r>
-        <w:rPr>
-          <w:lang w:val="en-US"/>
-        </w:rPr>
-        <w:t>Apple</w:t>
-      </w:r>
-      <w:r>
-        <w:t xml:space="preserve"> </w:t>
-      </w:r>
-      <w:r>
-        <w:t>способны распознавать определённые звуки, такие как дверной звонок, сирена или плач ребёнка, и уведомлять владельца, когда распознаёт эти звуки.</w:t>
-      </w:r>
-    </w:p>
-    <w:p>
-      <w:pPr>
-        <w:pStyle w:val="ae"/>
-      </w:pPr>
-      <w:proofErr w:type="spellStart"/>
-      <w:r>
-        <w:t>Chromaprint</w:t>
-      </w:r>
-      <w:proofErr w:type="spellEnd"/>
-      <w:r>
-        <w:t xml:space="preserve"> </w:t>
-      </w:r>
-      <w:r>
-        <w:t>–</w:t>
-      </w:r>
-      <w:r>
-        <w:t xml:space="preserve"> </w:t>
-      </w:r>
-      <w:r>
-        <w:t xml:space="preserve">основной компонент проекта </w:t>
-      </w:r>
-      <w:proofErr w:type="spellStart"/>
-      <w:r>
-        <w:rPr>
-          <w:lang w:val="en-US"/>
-        </w:rPr>
-        <w:t>AcousticID</w:t>
-      </w:r>
-      <w:proofErr w:type="spellEnd"/>
-      <w:r>
-        <w:t xml:space="preserve"> (проект полной идентификации аудио). Это библиотека, написанная на языке программирования </w:t>
-      </w:r>
-      <w:r>
-        <w:rPr>
-          <w:lang w:val="en-US"/>
-        </w:rPr>
-        <w:t>C</w:t>
-      </w:r>
-      <w:r>
-        <w:t>, которая предлагает уникальн</w:t>
-      </w:r>
-      <w:r>
-        <w:t>ый алгоритм для определения звукового отпечатка аудиосигнала.</w:t>
-      </w:r>
-    </w:p>
-    <w:p>
-      <w:pPr>
-        <w:pStyle w:val="ae"/>
-      </w:pPr>
-      <w:proofErr w:type="spellStart"/>
-      <w:r>
-        <w:rPr>
-          <w:lang w:val="en-US"/>
-        </w:rPr>
-        <w:lastRenderedPageBreak/>
-        <w:t>Echoprint</w:t>
-      </w:r>
-      <w:proofErr w:type="spellEnd"/>
-      <w:r>
-        <w:t xml:space="preserve"> – </w:t>
-      </w:r>
-      <w:r>
-        <w:rPr>
-          <w:lang w:val="en-US"/>
-        </w:rPr>
-        <w:t>open</w:t>
-      </w:r>
-      <w:r>
-        <w:t xml:space="preserve"> </w:t>
-      </w:r>
-      <w:r>
-        <w:rPr>
-          <w:lang w:val="en-US"/>
-        </w:rPr>
-        <w:t>source</w:t>
-      </w:r>
-      <w:r>
-        <w:t xml:space="preserve"> </w:t>
-      </w:r>
-      <w:r>
-        <w:t>система</w:t>
-      </w:r>
-      <w:r>
-        <w:t xml:space="preserve"> </w:t>
-      </w:r>
-      <w:r>
-        <w:t>определения музыки, позволяющая использовать их библиотеку в коммерческих целях.</w:t>
-      </w:r>
-      <w:r>
-        <w:t xml:space="preserve"> Алгоритм также основан на создании звукового отпечатка.</w:t>
-      </w:r>
-    </w:p>
-    <w:p>
-      <w:pPr>
-        <w:pStyle w:val="ae"/>
-      </w:pPr>
-      <w:proofErr w:type="spellStart"/>
-      <w:r>
-        <w:rPr>
-          <w:lang w:val="en-US"/>
-        </w:rPr>
-        <w:t>Dejavu</w:t>
-      </w:r>
-      <w:proofErr w:type="spellEnd"/>
-      <w:r>
-        <w:t xml:space="preserve"> – </w:t>
-      </w:r>
-      <w:r>
-        <w:t xml:space="preserve">Алгоритм создания акустических отпечатков и распознавания музыки, реализованный на </w:t>
-      </w:r>
-      <w:r>
-        <w:rPr>
-          <w:lang w:val="en-US"/>
-        </w:rPr>
-        <w:t>Python</w:t>
-      </w:r>
-      <w:r>
-        <w:t>.</w:t>
-      </w:r>
-    </w:p>
-    <w:p>
-      <w:pPr>
-        <w:pStyle w:val="ae"/>
-      </w:pPr>
-      <w:r>
-        <w:t xml:space="preserve">Из всех рассмотренных аналогов наиболее близким к теме ВКР является система распознавания звуков от компании </w:t>
-      </w:r>
-      <w:r>
-        <w:rPr>
-          <w:lang w:val="en-US"/>
-        </w:rPr>
-        <w:t>Apple</w:t>
-      </w:r>
-      <w:r>
-        <w:t xml:space="preserve">, однако более эффективно использовать </w:t>
-      </w:r>
-      <w:proofErr w:type="spellStart"/>
-      <w:r>
-        <w:rPr>
-          <w:lang w:val="en-US"/>
-        </w:rPr>
-        <w:t>Dejavu</w:t>
-      </w:r>
-      <w:proofErr w:type="spellEnd"/>
-      <w:r>
-        <w:t xml:space="preserve"> </w:t>
-      </w:r>
-      <w:r>
-        <w:t>в качестве основы для создания интеллектуальной системы.</w:t>
-      </w:r>
-    </w:p>
-    <w:p>
-      <w:pPr>
-        <w:pStyle w:val="ae"/>
-      </w:pPr>
-      <w:r>
-        <w:t xml:space="preserve">На основе анализа объекта и предмета </w:t>
-      </w:r>
-      <w:commentRangeStart w:id="8"/>
-      <w:r>
-        <w:t>исследования</w:t>
-      </w:r>
-      <w:commentRangeEnd w:id="8"/>
+        <w:t>архитектура искусственных нейронных сетей</w:t>
+      </w:r>
+      <w:r>
+        <w:t>, специализирующаяся на обработке изображений и видео.</w:t>
+      </w:r>
+      <w:r>
+        <w:t xml:space="preserve"> С их помощью удается достичь впечатляющих результатов в области распознавания образов, классификации изображений, а также обработки и анализа видеоданных.</w:t>
+      </w:r>
+    </w:p>
+    <w:p>
+      <w:pPr>
+        <w:pStyle w:val="ae"/>
+      </w:pPr>
+      <w:commentRangeStart w:id="7"/>
+      <w:r>
+        <w:rPr>
+          <w:highlight w:val="red"/>
+        </w:rPr>
+        <w:t>Кластеризация – метод машинного обучени</w:t>
+      </w:r>
+      <w:r>
+        <w:rPr>
+          <w:highlight w:val="red"/>
+        </w:rPr>
+        <w:t>я</w:t>
+      </w:r>
+      <w:r>
+        <w:rPr>
+          <w:highlight w:val="red"/>
+        </w:rPr>
+        <w:t>, основанный на группировке по точкам данных.</w:t>
+      </w:r>
+      <w:r>
+        <w:rPr>
+          <w:highlight w:val="red"/>
+        </w:rPr>
+        <w:t xml:space="preserve"> Задача кластеризации относится к классу задач обучения без учителя</w:t>
+      </w:r>
+      <w:r>
+        <w:rPr>
+          <w:highlight w:val="red"/>
+        </w:rPr>
+        <w:t xml:space="preserve">, поэтому </w:t>
+      </w:r>
+      <w:r>
+        <w:rPr>
+          <w:highlight w:val="red"/>
+        </w:rPr>
+        <w:t>кластеризацию можно использовать для больш</w:t>
+      </w:r>
+      <w:r>
+        <w:rPr>
+          <w:highlight w:val="red"/>
+        </w:rPr>
+        <w:t>ого объема входных данных, так как данные не нужно размечать вручну</w:t>
+      </w:r>
+      <w:r>
+        <w:rPr>
+          <w:highlight w:val="red"/>
+        </w:rPr>
+        <w:t>ю.</w:t>
+      </w:r>
+      <w:commentRangeEnd w:id="7"/>
       <w:r>
         <w:rPr>
           <w:rStyle w:val="af2"/>
           <w:rFonts w:eastAsiaTheme="minorHAnsi" w:cstheme="minorBidi"/>
-        </w:rPr>
-        <w:commentReference w:id="8"/>
+          <w:highlight w:val="red"/>
+        </w:rPr>
+        <w:commentReference w:id="7"/>
+      </w:r>
+    </w:p>
+    <w:p>
+      <w:pPr>
+        <w:pStyle w:val="ae"/>
+      </w:pPr>
+      <w:r>
+        <w:t xml:space="preserve">Из рассмотренных архитектур нейронных сетей для решения поставленных задач наиболее подходит архитектура сверточной нейронной сети, так как с помощью математических методов обработки звука возможно </w:t>
+      </w:r>
+      <w:r>
+        <w:lastRenderedPageBreak/>
+        <w:t>представить аудио сигнал как спектрограмму</w:t>
+      </w:r>
+      <w:r>
+        <w:t>.</w:t>
+      </w:r>
+    </w:p>
+    <w:p>
+      <w:pPr>
+        <w:pStyle w:val="2"/>
+      </w:pPr>
+      <w:r>
+        <w:t>Анализ аналогов</w:t>
+      </w:r>
+    </w:p>
+    <w:p>
+      <w:pPr>
+        <w:pStyle w:val="ae"/>
+      </w:pPr>
+      <w:r>
+        <w:t>Рассмотрим подробнее существующие системы для обработки</w:t>
+      </w:r>
+      <w:r>
+        <w:t xml:space="preserve"> и классификации</w:t>
+      </w:r>
+      <w:r>
+        <w:t xml:space="preserve"> аудиосигналов</w:t>
+      </w:r>
+      <w:r>
+        <w:t>.</w:t>
+      </w:r>
+    </w:p>
+    <w:p>
+      <w:pPr>
+        <w:pStyle w:val="ae"/>
+      </w:pPr>
+      <w:r>
+        <w:rPr>
+          <w:lang w:val="en-US"/>
+        </w:rPr>
+        <w:t>S</w:t>
+      </w:r>
+      <w:r>
+        <w:t>hazam - это мобильное приложение, которое умеет распознавать музыку, звучащую вокруг.</w:t>
+      </w:r>
+      <w:r>
+        <w:t xml:space="preserve"> В основе работы приложения лежит алгоритм создания акустического отпечатка. После этого происходит сопоставление отпечатка с музыкальными произведениями из свой базы данных.</w:t>
       </w:r>
       <w:r>
         <w:t xml:space="preserve"> </w:t>
       </w:r>
-      <w:r>
-        <w:t xml:space="preserve">было решено использовать </w:t>
-      </w:r>
-      <w:proofErr w:type="spellStart"/>
+    </w:p>
+    <w:p>
+      <w:pPr>
+        <w:pStyle w:val="ae"/>
+      </w:pPr>
+      <w:r>
+        <w:t xml:space="preserve">Распознавание звуков с помощью </w:t>
+      </w:r>
       <w:r>
         <w:rPr>
           <w:lang w:val="en-US"/>
         </w:rPr>
+        <w:t>iPhone</w:t>
+      </w:r>
+      <w:r>
+        <w:t xml:space="preserve"> </w:t>
+      </w:r>
+      <w:r>
+        <w:t>–</w:t>
+      </w:r>
+      <w:r>
+        <w:t xml:space="preserve"> </w:t>
+      </w:r>
+      <w:r>
+        <w:t xml:space="preserve">телефоны компании </w:t>
+      </w:r>
+      <w:r>
+        <w:rPr>
+          <w:lang w:val="en-US"/>
+        </w:rPr>
+        <w:t>Apple</w:t>
+      </w:r>
+      <w:r>
+        <w:t xml:space="preserve"> </w:t>
+      </w:r>
+      <w:r>
+        <w:t>способны распознавать определённые звуки, такие как дверной звонок, сирена или плач ребёнка, и уведомлять владельца, когда распозн</w:t>
+      </w:r>
+      <w:r>
+        <w:t>а</w:t>
+      </w:r>
+      <w:r>
+        <w:t>ю</w:t>
+      </w:r>
+      <w:r>
+        <w:t>т эти звуки.</w:t>
+      </w:r>
+    </w:p>
+    <w:p>
+      <w:pPr>
+        <w:pStyle w:val="ae"/>
+      </w:pPr>
+      <w:r>
+        <w:t>Chromaprint</w:t>
+      </w:r>
+      <w:r>
+        <w:t xml:space="preserve"> </w:t>
+      </w:r>
+      <w:r>
+        <w:t>–</w:t>
+      </w:r>
+      <w:r>
+        <w:t xml:space="preserve"> </w:t>
+      </w:r>
+      <w:r>
+        <w:t xml:space="preserve">основной компонент проекта </w:t>
+      </w:r>
+      <w:r>
+        <w:rPr>
+          <w:lang w:val="en-US"/>
+        </w:rPr>
+        <w:t>AcousticID</w:t>
+      </w:r>
+      <w:r>
+        <w:t xml:space="preserve"> (проект полной идентификации аудио). Это библиотека, написанная на языке программирования </w:t>
+      </w:r>
+      <w:r>
+        <w:rPr>
+          <w:lang w:val="en-US"/>
+        </w:rPr>
+        <w:t>C</w:t>
+      </w:r>
+      <w:r>
+        <w:t>, которая предлагает уникальн</w:t>
+      </w:r>
+      <w:r>
+        <w:t>ый алгоритм для определения звукового отпечатка аудиосигнала.</w:t>
+      </w:r>
+    </w:p>
+    <w:p>
+      <w:pPr>
+        <w:pStyle w:val="ae"/>
+      </w:pPr>
+      <w:r>
+        <w:rPr>
+          <w:lang w:val="en-US"/>
+        </w:rPr>
+        <w:t>Echoprint</w:t>
+      </w:r>
+      <w:r>
+        <w:t xml:space="preserve"> –</w:t>
+      </w:r>
+      <w:r>
+        <w:t xml:space="preserve"> </w:t>
+      </w:r>
+      <w:r>
+        <w:t>система</w:t>
+      </w:r>
+      <w:r>
+        <w:t xml:space="preserve"> </w:t>
+      </w:r>
+      <w:r>
+        <w:t>определения музыки</w:t>
+      </w:r>
+      <w:r>
+        <w:t xml:space="preserve"> с открытым исходным кодом</w:t>
+      </w:r>
+      <w:r>
+        <w:t>, позволяющая использовать их библиотеку в коммерческих целях.</w:t>
+      </w:r>
+      <w:r>
+        <w:t xml:space="preserve"> Алгоритм также основан на создании звукового отпечатка.</w:t>
+      </w:r>
+    </w:p>
+    <w:p>
+      <w:pPr>
+        <w:pStyle w:val="ae"/>
+      </w:pPr>
+      <w:r>
+        <w:rPr>
+          <w:lang w:val="en-US"/>
+        </w:rPr>
         <w:t>Dejavu</w:t>
       </w:r>
-      <w:proofErr w:type="spellEnd"/>
+      <w:r>
+        <w:t xml:space="preserve"> – </w:t>
+      </w:r>
+      <w:r>
+        <w:t xml:space="preserve">Алгоритм создания акустических отпечатков и распознавания музыки, реализованный на </w:t>
+      </w:r>
+      <w:r>
+        <w:rPr>
+          <w:lang w:val="en-US"/>
+        </w:rPr>
+        <w:t>Python</w:t>
+      </w:r>
       <w:r>
         <w:t>.</w:t>
       </w:r>
@@ -1557,108 +1929,252 @@
       <w:pPr>
         <w:pStyle w:val="ae"/>
       </w:pPr>
-      <w:commentRangeStart w:id="9"/>
-      <w:r>
-        <w:t>табличка</w:t>
-      </w:r>
-      <w:commentRangeEnd w:id="9"/>
+      <w:r>
+        <w:t xml:space="preserve">Рассмотренные выше </w:t>
+      </w:r>
+      <w:r>
+        <w:rPr>
+          <w:lang w:val="en-US"/>
+        </w:rPr>
+        <w:t>Shazam</w:t>
+      </w:r>
+      <w:r>
+        <w:t xml:space="preserve"> </w:t>
+      </w:r>
+      <w:r>
+        <w:t xml:space="preserve">и распознавание звуков с помощью </w:t>
+      </w:r>
+      <w:r>
+        <w:rPr>
+          <w:lang w:val="en-US"/>
+        </w:rPr>
+        <w:t>Iphone</w:t>
+      </w:r>
+      <w:r>
+        <w:t xml:space="preserve"> –</w:t>
+      </w:r>
+      <w:r>
+        <w:t xml:space="preserve"> системы с закрытым исходным кодом, поэтому невозможно провести аналитику</w:t>
+      </w:r>
+      <w:r>
+        <w:t xml:space="preserve"> </w:t>
+      </w:r>
+      <w:r>
+        <w:t>точности работы исходя из модульного тестирования, а эмпирически собирать статистику</w:t>
+      </w:r>
+      <w:r>
+        <w:t xml:space="preserve"> для всех систем</w:t>
+      </w:r>
+      <w:r>
+        <w:t xml:space="preserve"> нецелесообразно.</w:t>
+      </w:r>
+    </w:p>
+    <w:p>
+      <w:pPr>
+        <w:pStyle w:val="ae"/>
+        <w:ind w:firstLine="708"/>
+      </w:pPr>
+      <w:r>
+        <w:t xml:space="preserve">Из всех рассмотренных аналогов наиболее близким к теме ВКР является система распознавания звуков от компании </w:t>
+      </w:r>
+      <w:r>
+        <w:rPr>
+          <w:lang w:val="en-US"/>
+        </w:rPr>
+        <w:t>Apple</w:t>
+      </w:r>
+      <w:r>
+        <w:t>, так как она</w:t>
+      </w:r>
+      <w:r>
+        <w:t>, по её описанию в сети Интернет,</w:t>
+      </w:r>
+      <w:r>
+        <w:t xml:space="preserve"> является единственным прямым аналогом </w:t>
+      </w:r>
+      <w:r>
+        <w:t>ВКР</w:t>
+      </w:r>
+      <w:r>
+        <w:t>, однако</w:t>
+      </w:r>
+      <w:r>
+        <w:t xml:space="preserve"> компания держит в секрете технологии, которые были использованы в создании системы, поэтому говорить о схо</w:t>
+      </w:r>
+      <w:r>
+        <w:t>дстве</w:t>
+      </w:r>
+      <w:r>
+        <w:t xml:space="preserve"> тяжело.</w:t>
+      </w:r>
+      <w:r>
+        <w:t xml:space="preserve"> Алгоритм </w:t>
+      </w:r>
+      <w:r>
+        <w:rPr>
+          <w:lang w:val="en-US"/>
+        </w:rPr>
+        <w:t>Dejavu</w:t>
+      </w:r>
+      <w:r>
+        <w:t xml:space="preserve"> </w:t>
+      </w:r>
+      <w:r>
+        <w:lastRenderedPageBreak/>
+        <w:t xml:space="preserve">может быть использован в качестве основы для создания системы распознавания звуков, так как он реализован на </w:t>
+      </w:r>
+      <w:r>
+        <w:rPr>
+          <w:lang w:val="en-US"/>
+        </w:rPr>
+        <w:t>Python</w:t>
+      </w:r>
+      <w:r>
+        <w:t>, языке, отлично подходящем для машинного обучения.</w:t>
+      </w:r>
+    </w:p>
+    <w:p>
+      <w:pPr>
+        <w:pStyle w:val="ae"/>
+      </w:pPr>
+      <w:r>
+        <w:t>Т</w:t>
+      </w:r>
+      <w:r>
+        <w:t xml:space="preserve">аким образом, наилучшим из рассмотренных решений является </w:t>
+      </w:r>
+      <w:r>
+        <w:t xml:space="preserve">Распознавание звуков </w:t>
+      </w:r>
+      <w:r>
+        <w:rPr>
+          <w:lang w:val="en-US"/>
+        </w:rPr>
+        <w:t>Iphone</w:t>
+      </w:r>
+      <w:r>
+        <w:t xml:space="preserve">, однако этой системой могут воспользоваться только владельцы дорогостоящей техники компании </w:t>
+      </w:r>
+      <w:r>
+        <w:rPr>
+          <w:lang w:val="en-US"/>
+        </w:rPr>
+        <w:t>Apple</w:t>
+      </w:r>
+      <w:r>
+        <w:t xml:space="preserve">, </w:t>
+      </w:r>
+      <w:r>
+        <w:t>что</w:t>
+      </w:r>
+      <w:r>
+        <w:t xml:space="preserve"> не удовлетворяет требованиям ВКР.</w:t>
+      </w:r>
+      <w:r>
+        <w:t xml:space="preserve"> </w:t>
+      </w:r>
+      <w:r>
+        <w:t>Остальные системы созданы для распознавания музыки, что не соответствует теме ВКР</w:t>
+      </w:r>
+      <w:r>
+        <w:t xml:space="preserve">, однако эти аналоги имеют </w:t>
+      </w:r>
+      <w:r>
+        <w:t>в своей основе алгоритмы обработки звука</w:t>
+      </w:r>
+      <w:r>
+        <w:t>, которые стоит учитывать</w:t>
+      </w:r>
+      <w:r>
+        <w:t xml:space="preserve"> для создания </w:t>
+      </w:r>
+      <w:r>
+        <w:t>системы распознавания звуков.</w:t>
+      </w:r>
+    </w:p>
+    <w:p>
+      <w:pPr>
+        <w:pStyle w:val="2"/>
+      </w:pPr>
+      <w:r>
+        <w:t>Цели и задачи</w:t>
+      </w:r>
+    </w:p>
+    <w:p>
+      <w:pPr>
+        <w:pStyle w:val="ae"/>
+        <w:rPr>
+          <w:lang w:eastAsia="ru-RU"/>
+        </w:rPr>
+      </w:pPr>
+      <w:r>
+        <w:rPr>
+          <w:lang w:eastAsia="ru-RU"/>
+        </w:rPr>
+        <w:t xml:space="preserve">Целью ВКР является создание системы, способной </w:t>
+      </w:r>
+      <w:commentRangeStart w:id="8"/>
+      <w:r>
+        <w:rPr>
+          <w:lang w:eastAsia="ru-RU"/>
+        </w:rPr>
+        <w:t>обе</w:t>
+      </w:r>
+      <w:commentRangeEnd w:id="8"/>
       <w:r>
         <w:rPr>
           <w:rStyle w:val="af2"/>
           <w:rFonts w:eastAsiaTheme="minorHAnsi" w:cstheme="minorBidi"/>
         </w:rPr>
-        <w:commentReference w:id="9"/>
-      </w:r>
-    </w:p>
-    <w:p>
-      <w:pPr>
-        <w:pStyle w:val="ae"/>
-      </w:pPr>
-      <w:proofErr w:type="spellStart"/>
-      <w:r>
-        <w:t>Микровывод</w:t>
-      </w:r>
-      <w:proofErr w:type="spellEnd"/>
-      <w:r>
-        <w:t xml:space="preserve">: </w:t>
-      </w:r>
-      <w:r>
-        <w:t xml:space="preserve">таким образом, наилучшим из рассмотренных решений является </w:t>
-      </w:r>
-      <w:proofErr w:type="gramStart"/>
-      <w:r>
-        <w:t>такое то</w:t>
-      </w:r>
-      <w:proofErr w:type="gramEnd"/>
-      <w:r>
+        <w:commentReference w:id="8"/>
+      </w:r>
+      <w:r>
+        <w:rPr>
+          <w:lang w:eastAsia="ru-RU"/>
+        </w:rPr>
+        <w:t>спечить быстрое и точное распознавание звуков окружающей среды</w:t>
+      </w:r>
+      <w:r>
+        <w:rPr>
+          <w:lang w:eastAsia="ru-RU"/>
+        </w:rPr>
+        <w:t xml:space="preserve"> для определения</w:t>
+      </w:r>
+      <w:r>
+        <w:rPr>
+          <w:lang w:eastAsia="ru-RU"/>
+        </w:rPr>
+        <w:t xml:space="preserve"> (классификации)</w:t>
+      </w:r>
+      <w:r>
+        <w:rPr>
+          <w:lang w:eastAsia="ru-RU"/>
+        </w:rPr>
         <w:t xml:space="preserve"> </w:t>
       </w:r>
       <w:r>
-        <w:t xml:space="preserve">/ </w:t>
-      </w:r>
-      <w:r>
-        <w:t>нет ни одного удовлетворяющего данным требованиям, однако эти аналоги имеют такие-то преимущества и недостатка, которые стоит учитывать</w:t>
-      </w:r>
-    </w:p>
-    <w:p>
-      <w:pPr>
-        <w:pStyle w:val="2"/>
-      </w:pPr>
-      <w:r>
-        <w:t>Цели и задачи</w:t>
-      </w:r>
-    </w:p>
-    <w:p>
-      <w:pPr>
-        <w:pStyle w:val="ae"/>
         <w:rPr>
           <w:lang w:eastAsia="ru-RU"/>
         </w:rPr>
-      </w:pPr>
+        <w:t xml:space="preserve">их </w:t>
+      </w:r>
       <w:r>
         <w:rPr>
           <w:lang w:eastAsia="ru-RU"/>
         </w:rPr>
-        <w:t xml:space="preserve">Целью ВКР является создание системы, способной </w:t>
-      </w:r>
-      <w:commentRangeStart w:id="10"/>
+        <w:t>источник</w:t>
+      </w:r>
       <w:r>
         <w:rPr>
           <w:lang w:eastAsia="ru-RU"/>
         </w:rPr>
-        <w:t>обе</w:t>
-      </w:r>
-      <w:commentRangeEnd w:id="10"/>
-      <w:r>
-        <w:rPr>
-          <w:rStyle w:val="af2"/>
-          <w:rFonts w:eastAsiaTheme="minorHAnsi" w:cstheme="minorBidi"/>
-        </w:rPr>
-        <w:commentReference w:id="10"/>
+        <w:t>ов</w:t>
       </w:r>
       <w:r>
         <w:rPr>
           <w:lang w:eastAsia="ru-RU"/>
         </w:rPr>
-        <w:t>спечить быстрое и точное распознавание звуков окружающей среды</w:t>
-      </w:r>
-      <w:r>
-        <w:rPr>
-          <w:lang w:eastAsia="ru-RU"/>
-        </w:rPr>
-        <w:t xml:space="preserve"> для определения</w:t>
-      </w:r>
-      <w:r>
-        <w:rPr>
-          <w:lang w:eastAsia="ru-RU"/>
-        </w:rPr>
-        <w:t xml:space="preserve"> (классификации)</w:t>
-      </w:r>
-      <w:r>
-        <w:rPr>
-          <w:lang w:eastAsia="ru-RU"/>
-        </w:rPr>
-        <w:t xml:space="preserve"> источника звука.</w:t>
+        <w:t>.</w:t>
       </w:r>
     </w:p>
     <w:p>
@@ -1752,17 +2268,20 @@
           <w:numId w:val="9"/>
         </w:numPr>
       </w:pPr>
-      <w:commentRangeStart w:id="11"/>
-      <w:r>
-        <w:t>Анализ БП</w:t>
-      </w:r>
-      <w:commentRangeEnd w:id="11"/>
-      <w:r>
-        <w:rPr>
-          <w:rStyle w:val="af2"/>
-          <w:rFonts w:eastAsiaTheme="minorHAnsi" w:cstheme="minorBidi"/>
-        </w:rPr>
-        <w:commentReference w:id="11"/>
+      <w:r>
+        <w:t xml:space="preserve">Анализ </w:t>
+      </w:r>
+      <w:r>
+        <w:t>бизнес процессов</w:t>
+      </w:r>
+      <w:r>
+        <w:t xml:space="preserve"> – </w:t>
+      </w:r>
+      <w:r>
+        <w:rPr>
+          <w:highlight w:val="red"/>
+        </w:rPr>
+        <w:t>без сокращений</w:t>
       </w:r>
     </w:p>
     <w:p>
@@ -1786,7 +2305,6 @@
         </w:numPr>
       </w:pPr>
       <w:r>
-        <w:lastRenderedPageBreak/>
         <w:t>Программная реализация системы</w:t>
       </w:r>
     </w:p>
@@ -1831,13 +2349,14 @@
         <w:pStyle w:val="2"/>
       </w:pPr>
       <w:r>
+        <w:lastRenderedPageBreak/>
         <w:t xml:space="preserve">Техническое </w:t>
       </w:r>
-      <w:commentRangeStart w:id="12"/>
+      <w:commentRangeStart w:id="9"/>
       <w:r>
         <w:t>задание</w:t>
       </w:r>
-      <w:commentRangeEnd w:id="12"/>
+      <w:commentRangeEnd w:id="9"/>
       <w:r>
         <w:rPr>
           <w:rStyle w:val="af2"/>
@@ -1847,7 +2366,7 @@
           <w:lang w:eastAsia="en-US"/>
           <w14:ligatures w14:val="standardContextual"/>
         </w:rPr>
-        <w:commentReference w:id="12"/>
+        <w:commentReference w:id="9"/>
       </w:r>
     </w:p>
     <w:p>
@@ -1931,11 +2450,7 @@
         <w:t xml:space="preserve">, </w:t>
       </w:r>
       <w:r>
-        <w:t xml:space="preserve">обрабатывать этот </w:t>
-      </w:r>
-      <w:r>
-        <w:lastRenderedPageBreak/>
-        <w:t>сигнал и на основе обработанных данных давать предположение об источнике звукового сигнала.</w:t>
+        <w:t>обрабатывать этот сигнал и на основе обработанных данных давать предположение об источнике звукового сигнала.</w:t>
       </w:r>
     </w:p>
     <w:p>
@@ -1954,20 +2469,20 @@
         </w:rPr>
         <w:t>: .</w:t>
       </w:r>
-      <w:commentRangeStart w:id="13"/>
+      <w:commentRangeStart w:id="10"/>
       <w:r>
         <w:rPr>
           <w:lang w:val="en-US"/>
         </w:rPr>
         <w:t>wav</w:t>
       </w:r>
-      <w:commentRangeEnd w:id="13"/>
+      <w:commentRangeEnd w:id="10"/>
       <w:r>
         <w:rPr>
           <w:rStyle w:val="af2"/>
           <w:rFonts w:eastAsiaTheme="minorHAnsi" w:cstheme="minorBidi"/>
         </w:rPr>
-        <w:commentReference w:id="13"/>
+        <w:commentReference w:id="10"/>
       </w:r>
     </w:p>
     <w:p>
@@ -1980,6 +2495,7 @@
         <w:pStyle w:val="4"/>
       </w:pPr>
       <w:r>
+        <w:lastRenderedPageBreak/>
         <w:t>Требования к надежности</w:t>
       </w:r>
     </w:p>
@@ -1988,142 +2504,13 @@
         <w:pStyle w:val="4"/>
       </w:pPr>
       <w:r>
-        <w:t>Требования к информационной и программной совместимости</w:t>
-      </w:r>
-    </w:p>
-    <w:p>
-      <w:pPr>
-        <w:pStyle w:val="ae"/>
-      </w:pPr>
-      <w:r>
-        <w:t xml:space="preserve">Система должна запускать и стабильно работать на персональных компьютерах с операционной системой </w:t>
-      </w:r>
-      <w:r>
-        <w:rPr>
-          <w:lang w:val="en-US"/>
-        </w:rPr>
-        <w:t>Windows</w:t>
-      </w:r>
-      <w:r>
-        <w:t xml:space="preserve"> 10</w:t>
-      </w:r>
-      <w:r>
-        <w:t>.</w:t>
-      </w:r>
-      <w:r>
-        <w:t xml:space="preserve"> </w:t>
-      </w:r>
-    </w:p>
-    <w:p>
-      <w:pPr>
-        <w:spacing w:line="259" w:lineRule="auto"/>
-        <w:rPr>
-          <w:rFonts w:eastAsia="Times New Roman" w:cs="Times New Roman"/>
-          <w:szCs w:val="28"/>
-          <w:lang w:eastAsia="ru-RU"/>
-        </w:rPr>
-      </w:pPr>
-      <w:r>
-        <w:rPr>
-          <w:lang w:eastAsia="ru-RU"/>
-        </w:rPr>
-        <w:br w:type="page"/>
-      </w:r>
-    </w:p>
-    <w:p>
-      <w:pPr>
-        <w:pStyle w:val="1"/>
-        <w:rPr>
-          <w:lang w:eastAsia="ru-RU"/>
-        </w:rPr>
-      </w:pPr>
-      <w:r>
-        <w:rPr>
-          <w:lang w:eastAsia="ru-RU"/>
-        </w:rPr>
-        <w:lastRenderedPageBreak/>
-        <w:t xml:space="preserve">АНАЛИТИЧЕСКИЙ </w:t>
-      </w:r>
-      <w:commentRangeStart w:id="14"/>
-      <w:r>
-        <w:rPr>
-          <w:lang w:eastAsia="ru-RU"/>
-        </w:rPr>
-        <w:t>РАЗДЕЛ</w:t>
-      </w:r>
-      <w:commentRangeEnd w:id="14"/>
-      <w:r>
-        <w:rPr>
-          <w:rStyle w:val="af2"/>
-          <w:rFonts w:eastAsiaTheme="minorHAnsi" w:cstheme="minorBidi"/>
-          <w:b w:val="0"/>
-          <w:kern w:val="2"/>
-          <w14:ligatures w14:val="standardContextual"/>
-        </w:rPr>
-        <w:commentReference w:id="14"/>
-      </w:r>
-    </w:p>
-    <w:p>
-      <w:pPr>
-        <w:rPr>
-          <w:lang w:eastAsia="ru-RU"/>
-        </w:rPr>
-      </w:pPr>
-      <w:r>
-        <w:rPr>
-          <w:lang w:eastAsia="ru-RU"/>
-        </w:rPr>
-        <w:t>В данном разделе будут подробно рассмотрены существующие алгоритмы, подходящие для реализации ВКР.</w:t>
-      </w:r>
-    </w:p>
-    <w:p>
-      <w:pPr>
-        <w:pStyle w:val="2"/>
-      </w:pPr>
-      <w:r>
-        <w:t>Алгоритм (анализ алгоритмов или анализ мат. Обеспечения или анализ способов решения</w:t>
-      </w:r>
-      <w:r>
-        <w:t xml:space="preserve"> </w:t>
-      </w:r>
-      <w:r>
-        <w:t>проблемы/задачи исследования)</w:t>
-      </w:r>
-    </w:p>
-    <w:p>
-      <w:pPr>
-        <w:pStyle w:val="ae"/>
-      </w:pPr>
-    </w:p>
-    <w:p>
-      <w:pPr>
-        <w:pStyle w:val="2"/>
-      </w:pPr>
-      <w:r>
-        <w:t xml:space="preserve">Анализ </w:t>
-      </w:r>
-      <w:r>
-        <w:t xml:space="preserve">инструментов </w:t>
-      </w:r>
-      <w:r>
-        <w:t>реализации</w:t>
-      </w:r>
-      <w:r>
-        <w:t xml:space="preserve"> программного приложения</w:t>
-      </w:r>
-    </w:p>
-    <w:p>
-      <w:pPr>
-        <w:pStyle w:val="2"/>
-      </w:pPr>
-      <w:r>
-        <w:t xml:space="preserve">Анализ процессов </w:t>
-      </w:r>
-      <w:commentRangeStart w:id="15"/>
-      <w:r>
-        <w:t>системы</w:t>
-      </w:r>
-      <w:commentRangeEnd w:id="15"/>
+        <w:t xml:space="preserve">Требования к </w:t>
+      </w:r>
+      <w:commentRangeStart w:id="11"/>
+      <w:r>
+        <w:t>информационной</w:t>
+      </w:r>
+      <w:commentRangeEnd w:id="11"/>
       <w:r>
         <w:rPr>
           <w:rStyle w:val="af2"/>
@@ -2133,7 +2520,95 @@
           <w:lang w:eastAsia="en-US"/>
           <w14:ligatures w14:val="standardContextual"/>
         </w:rPr>
-        <w:commentReference w:id="15"/>
+        <w:commentReference w:id="11"/>
+      </w:r>
+      <w:r>
+        <w:t xml:space="preserve"> и программной совместимости</w:t>
+      </w:r>
+    </w:p>
+    <w:p>
+      <w:pPr>
+        <w:pStyle w:val="ae"/>
+      </w:pPr>
+      <w:r>
+        <w:t xml:space="preserve">Система должна запускать и стабильно работать на персональных компьютерах с операционной системой </w:t>
+      </w:r>
+      <w:r>
+        <w:rPr>
+          <w:lang w:val="en-US"/>
+        </w:rPr>
+        <w:t>Windows</w:t>
+      </w:r>
+      <w:r>
+        <w:t xml:space="preserve"> 10</w:t>
+      </w:r>
+      <w:r>
+        <w:t>.</w:t>
+      </w:r>
+      <w:r>
+        <w:t xml:space="preserve"> </w:t>
+      </w:r>
+    </w:p>
+    <w:p>
+      <w:pPr>
+        <w:spacing w:line="259" w:lineRule="auto"/>
+        <w:rPr>
+          <w:rFonts w:eastAsia="Times New Roman" w:cs="Times New Roman"/>
+          <w:szCs w:val="28"/>
+          <w:lang w:eastAsia="ru-RU"/>
+        </w:rPr>
+      </w:pPr>
+      <w:r>
+        <w:rPr>
+          <w:lang w:eastAsia="ru-RU"/>
+        </w:rPr>
+        <w:br w:type="page"/>
+      </w:r>
+    </w:p>
+    <w:p>
+      <w:pPr>
+        <w:pStyle w:val="1"/>
+        <w:rPr>
+          <w:lang w:eastAsia="ru-RU"/>
+        </w:rPr>
+      </w:pPr>
+      <w:r>
+        <w:rPr>
+          <w:lang w:eastAsia="ru-RU"/>
+        </w:rPr>
+        <w:lastRenderedPageBreak/>
+        <w:t xml:space="preserve">АНАЛИТИЧЕСКИЙ </w:t>
+      </w:r>
+      <w:commentRangeStart w:id="12"/>
+      <w:r>
+        <w:rPr>
+          <w:lang w:eastAsia="ru-RU"/>
+        </w:rPr>
+        <w:t>РАЗДЕЛ</w:t>
+      </w:r>
+      <w:commentRangeEnd w:id="12"/>
+      <w:r>
+        <w:rPr>
+          <w:rStyle w:val="af2"/>
+          <w:rFonts w:eastAsiaTheme="minorHAnsi" w:cstheme="minorBidi"/>
+          <w:b w:val="0"/>
+          <w:kern w:val="2"/>
+          <w14:ligatures w14:val="standardContextual"/>
+        </w:rPr>
+        <w:commentReference w:id="12"/>
+      </w:r>
+    </w:p>
+    <w:p>
+      <w:pPr>
+        <w:rPr>
+          <w:lang w:eastAsia="ru-RU"/>
+        </w:rPr>
+      </w:pPr>
+      <w:r>
+        <w:rPr>
+          <w:lang w:eastAsia="ru-RU"/>
+        </w:rPr>
+        <w:t>В данном разделе будут подробно рассмотрены существующие алгоритмы, подходящие для реализации ВКР.</w:t>
       </w:r>
     </w:p>
     <w:p>
@@ -2141,31 +2616,1031 @@
         <w:pStyle w:val="2"/>
       </w:pPr>
       <w:r>
-        <w:t xml:space="preserve">Архитектура системы </w:t>
+        <w:t>Алгоритм (анализ алгоритмов или анализ мат. Обеспечения или анализ способов решения</w:t>
+      </w:r>
+      <w:r>
+        <w:t xml:space="preserve"> </w:t>
+      </w:r>
+      <w:r>
+        <w:t>проблемы/задачи исследования)</w:t>
+      </w:r>
+    </w:p>
+    <w:p>
+      <w:pPr>
+        <w:pStyle w:val="ae"/>
+      </w:pPr>
+      <w:r>
+        <w:t>Преобразование Фурье.</w:t>
+      </w:r>
+    </w:p>
+    <w:p>
+      <w:pPr>
+        <w:pStyle w:val="ae"/>
+      </w:pPr>
+      <w:r>
+        <w:t>Как уже было сказано ранее, преобразование Фурье берёт одну функцию вещественной переменной и ставит ей в соответствие другую функцию вещественной переменной. Рассмотрим алгоритм подробнее.</w:t>
+      </w:r>
+    </w:p>
+    <w:p>
+      <w:pPr>
+        <w:pStyle w:val="ae"/>
+      </w:pPr>
+      <w:r>
+        <w:t>Преобразование Фурье функции</w:t>
+      </w:r>
+      <w:r>
+        <w:t xml:space="preserve"> </w:t>
       </w:r>
       <w:r>
         <w:rPr>
           <w:lang w:val="en-US"/>
         </w:rPr>
-        <w:t xml:space="preserve">/ </w:t>
-      </w:r>
-      <w:r>
-        <w:t xml:space="preserve">приложения </w:t>
-      </w:r>
-      <w:r>
+        <w:t>f</w:t>
+      </w:r>
+      <w:r>
+        <w:t xml:space="preserve"> </w:t>
+      </w:r>
+      <w:r>
+        <w:t>вещественной переменной является интегральным и задается следующей формулой</w:t>
+      </w:r>
+      <w:r>
+        <w:t>:</w:t>
+      </w:r>
+    </w:p>
+    <w:p>
+      <w:pPr>
+        <w:pStyle w:val="ae"/>
+      </w:pPr>
+      <m:oMathPara>
+        <m:oMath>
+          <m:eqArr>
+            <m:eqArrPr>
+              <m:maxDist m:val="1"/>
+              <m:ctrlPr>
+                <w:rPr>
+                  <w:rFonts w:ascii="Cambria Math" w:hAnsi="Cambria Math"/>
+                  <w:i/>
+                </w:rPr>
+              </m:ctrlPr>
+            </m:eqArrPr>
+            <m:e>
+              <m:r>
+                <w:rPr>
+                  <w:rFonts w:ascii="Cambria Math" w:hAnsi="Cambria Math"/>
+                </w:rPr>
+                <m:t>G</m:t>
+              </m:r>
+              <m:d>
+                <m:dPr>
+                  <m:ctrlPr>
+                    <w:rPr>
+                      <w:rFonts w:ascii="Cambria Math" w:hAnsi="Cambria Math"/>
+                      <w:i/>
+                    </w:rPr>
+                  </m:ctrlPr>
+                </m:dPr>
+                <m:e>
+                  <m:r>
+                    <m:rPr>
+                      <m:scr m:val="script"/>
+                    </m:rPr>
+                    <w:rPr>
+                      <w:rFonts w:ascii="Cambria Math" w:hAnsi="Cambria Math"/>
+                    </w:rPr>
+                    <m:t>w</m:t>
+                  </m:r>
+                </m:e>
+              </m:d>
+              <m:r>
+                <w:rPr>
+                  <w:rFonts w:ascii="Cambria Math" w:hAnsi="Cambria Math"/>
+                </w:rPr>
+                <m:t xml:space="preserve">= </m:t>
+              </m:r>
+              <m:f>
+                <m:fPr>
+                  <m:ctrlPr>
+                    <w:rPr>
+                      <w:rFonts w:ascii="Cambria Math" w:hAnsi="Cambria Math"/>
+                      <w:i/>
+                    </w:rPr>
+                  </m:ctrlPr>
+                </m:fPr>
+                <m:num>
+                  <m:r>
+                    <w:rPr>
+                      <w:rFonts w:ascii="Cambria Math" w:hAnsi="Cambria Math"/>
+                    </w:rPr>
+                    <m:t>1</m:t>
+                  </m:r>
+                </m:num>
+                <m:den>
+                  <m:rad>
+                    <m:radPr>
+                      <m:degHide m:val="1"/>
+                      <m:ctrlPr>
+                        <w:rPr>
+                          <w:rFonts w:ascii="Cambria Math" w:hAnsi="Cambria Math"/>
+                          <w:i/>
+                        </w:rPr>
+                      </m:ctrlPr>
+                    </m:radPr>
+                    <m:deg/>
+                    <m:e>
+                      <m:eqArr>
+                        <m:eqArrPr>
+                          <m:ctrlPr>
+                            <w:rPr>
+                              <w:rFonts w:ascii="Cambria Math" w:hAnsi="Cambria Math"/>
+                              <w:i/>
+                            </w:rPr>
+                          </m:ctrlPr>
+                        </m:eqArrPr>
+                        <m:e>
+                          <m:r>
+                            <w:rPr>
+                              <w:rFonts w:ascii="Cambria Math" w:hAnsi="Cambria Math"/>
+                            </w:rPr>
+                            <m:t>2π</m:t>
+                          </m:r>
+                          <m:ctrlPr>
+                            <w:rPr>
+                              <w:rFonts w:ascii="Cambria Math" w:hAnsi="Cambria Math"/>
+                              <w:i/>
+                              <w:lang w:val="en-US"/>
+                            </w:rPr>
+                          </m:ctrlPr>
+                        </m:e>
+                      </m:eqArr>
+                    </m:e>
+                  </m:rad>
+                </m:den>
+              </m:f>
+              <m:nary>
+                <m:naryPr>
+                  <m:limLoc m:val="undOvr"/>
+                  <m:ctrlPr>
+                    <w:rPr>
+                      <w:rFonts w:ascii="Cambria Math" w:hAnsi="Cambria Math"/>
+                      <w:i/>
+                    </w:rPr>
+                  </m:ctrlPr>
+                </m:naryPr>
+                <m:sub>
+                  <m:r>
+                    <w:rPr>
+                      <w:rFonts w:ascii="Cambria Math" w:hAnsi="Cambria Math"/>
+                    </w:rPr>
+                    <m:t>-∞</m:t>
+                  </m:r>
+                </m:sub>
+                <m:sup>
+                  <m:r>
+                    <w:rPr>
+                      <w:rFonts w:ascii="Cambria Math" w:hAnsi="Cambria Math"/>
+                    </w:rPr>
+                    <m:t>∞</m:t>
+                  </m:r>
+                </m:sup>
+                <m:e>
+                  <m:r>
+                    <w:rPr>
+                      <w:rFonts w:ascii="Cambria Math" w:hAnsi="Cambria Math"/>
+                    </w:rPr>
+                    <m:t>F</m:t>
+                  </m:r>
+                  <m:d>
+                    <m:dPr>
+                      <m:ctrlPr>
+                        <w:rPr>
+                          <w:rFonts w:ascii="Cambria Math" w:hAnsi="Cambria Math"/>
+                          <w:i/>
+                        </w:rPr>
+                      </m:ctrlPr>
+                    </m:dPr>
+                    <m:e>
+                      <m:r>
+                        <w:rPr>
+                          <w:rFonts w:ascii="Cambria Math" w:hAnsi="Cambria Math"/>
+                        </w:rPr>
+                        <m:t>x</m:t>
+                      </m:r>
+                    </m:e>
+                  </m:d>
+                </m:e>
+              </m:nary>
+              <m:sSup>
+                <m:sSupPr>
+                  <m:ctrlPr>
+                    <w:rPr>
+                      <w:rFonts w:ascii="Cambria Math" w:hAnsi="Cambria Math"/>
+                      <w:i/>
+                    </w:rPr>
+                  </m:ctrlPr>
+                </m:sSupPr>
+                <m:e>
+                  <m:r>
+                    <w:rPr>
+                      <w:rFonts w:ascii="Cambria Math" w:hAnsi="Cambria Math"/>
+                    </w:rPr>
+                    <m:t>e</m:t>
+                  </m:r>
+                </m:e>
+                <m:sup>
+                  <m:r>
+                    <w:rPr>
+                      <w:rFonts w:ascii="Cambria Math" w:hAnsi="Cambria Math"/>
+                    </w:rPr>
+                    <m:t>-iωt</m:t>
+                  </m:r>
+                </m:sup>
+              </m:sSup>
+              <m:r>
+                <w:rPr>
+                  <w:rFonts w:ascii="Cambria Math" w:hAnsi="Cambria Math"/>
+                </w:rPr>
+                <m:t>dx#1</m:t>
+              </m:r>
+            </m:e>
+          </m:eqArr>
+        </m:oMath>
+      </m:oMathPara>
+    </w:p>
+    <w:p>
+      <w:pPr>
+        <w:pStyle w:val="ae"/>
+      </w:pPr>
+      <w:r>
+        <w:t>Ф-ия величины сигнала от времени</w:t>
+      </w:r>
+      <w:r>
+        <w:t>:</w:t>
+      </w:r>
+    </w:p>
+    <w:p>
+      <w:pPr>
+        <w:pStyle w:val="ae"/>
+      </w:pPr>
+      <m:oMathPara>
+        <m:oMath>
+          <m:r>
+            <w:rPr>
+              <w:rFonts w:ascii="Cambria Math" w:hAnsi="Cambria Math"/>
+            </w:rPr>
+            <m:t>g</m:t>
+          </m:r>
+          <m:d>
+            <m:dPr>
+              <m:ctrlPr>
+                <w:rPr>
+                  <w:rFonts w:ascii="Cambria Math" w:hAnsi="Cambria Math"/>
+                  <w:i/>
+                </w:rPr>
+              </m:ctrlPr>
+            </m:dPr>
+            <m:e>
+              <m:sSub>
+                <m:sSubPr>
+                  <m:ctrlPr>
+                    <w:rPr>
+                      <w:rFonts w:ascii="Cambria Math" w:hAnsi="Cambria Math"/>
+                      <w:i/>
+                    </w:rPr>
+                  </m:ctrlPr>
+                </m:sSubPr>
+                <m:e>
+                  <m:r>
+                    <w:rPr>
+                      <w:rFonts w:ascii="Cambria Math" w:hAnsi="Cambria Math"/>
+                    </w:rPr>
+                    <m:t>t</m:t>
+                  </m:r>
+                </m:e>
+                <m:sub>
+                  <m:r>
+                    <w:rPr>
+                      <w:rFonts w:ascii="Cambria Math" w:hAnsi="Cambria Math"/>
+                    </w:rPr>
+                    <m:t>k</m:t>
+                  </m:r>
+                </m:sub>
+              </m:sSub>
+            </m:e>
+          </m:d>
+          <m:r>
+            <m:rPr>
+              <m:sty m:val="p"/>
+            </m:rPr>
+            <w:rPr>
+              <w:rFonts w:ascii="Cambria Math" w:hAnsi="Cambria Math"/>
+            </w:rPr>
+            <w:br/>
+          </m:r>
+        </m:oMath>
+        <m:oMath>
+          <m:r>
+            <w:rPr>
+              <w:rFonts w:ascii="Cambria Math" w:hAnsi="Cambria Math"/>
+            </w:rPr>
+            <m:t>x</m:t>
+          </m:r>
+          <m:d>
+            <m:dPr>
+              <m:ctrlPr>
+                <w:rPr>
+                  <w:rFonts w:ascii="Cambria Math" w:hAnsi="Cambria Math"/>
+                  <w:i/>
+                </w:rPr>
+              </m:ctrlPr>
+            </m:dPr>
+            <m:e>
+              <m:sSub>
+                <m:sSubPr>
+                  <m:ctrlPr>
+                    <w:rPr>
+                      <w:rFonts w:ascii="Cambria Math" w:hAnsi="Cambria Math"/>
+                      <w:i/>
+                    </w:rPr>
+                  </m:ctrlPr>
+                </m:sSubPr>
+                <m:e>
+                  <m:r>
+                    <w:rPr>
+                      <w:rFonts w:ascii="Cambria Math" w:hAnsi="Cambria Math"/>
+                    </w:rPr>
+                    <m:t>t</m:t>
+                  </m:r>
+                </m:e>
+                <m:sub>
+                  <m:r>
+                    <w:rPr>
+                      <w:rFonts w:ascii="Cambria Math" w:hAnsi="Cambria Math"/>
+                    </w:rPr>
+                    <m:t>k</m:t>
+                  </m:r>
+                </m:sub>
+              </m:sSub>
+            </m:e>
+          </m:d>
+          <m:r>
+            <w:rPr>
+              <w:rFonts w:ascii="Cambria Math" w:hAnsi="Cambria Math"/>
+            </w:rPr>
+            <m:t>=</m:t>
+          </m:r>
+          <m:func>
+            <m:funcPr>
+              <m:ctrlPr>
+                <w:rPr>
+                  <w:rFonts w:ascii="Cambria Math" w:hAnsi="Cambria Math"/>
+                  <w:i/>
+                </w:rPr>
+              </m:ctrlPr>
+            </m:funcPr>
+            <m:fName>
+              <m:r>
+                <m:rPr>
+                  <m:sty m:val="p"/>
+                </m:rPr>
+                <w:rPr>
+                  <w:rFonts w:ascii="Cambria Math" w:hAnsi="Cambria Math"/>
+                </w:rPr>
+                <m:t>cos</m:t>
+              </m:r>
+            </m:fName>
+            <m:e>
+              <m:r>
+                <w:rPr>
+                  <w:rFonts w:ascii="Cambria Math" w:hAnsi="Cambria Math"/>
+                </w:rPr>
+                <m:t>(2πf</m:t>
+              </m:r>
+              <m:sSub>
+                <m:sSubPr>
+                  <m:ctrlPr>
+                    <w:rPr>
+                      <w:rFonts w:ascii="Cambria Math" w:hAnsi="Cambria Math"/>
+                      <w:i/>
+                    </w:rPr>
+                  </m:ctrlPr>
+                </m:sSubPr>
+                <m:e>
+                  <m:r>
+                    <w:rPr>
+                      <w:rFonts w:ascii="Cambria Math" w:hAnsi="Cambria Math"/>
+                    </w:rPr>
+                    <m:t>t</m:t>
+                  </m:r>
+                </m:e>
+                <m:sub>
+                  <m:r>
+                    <w:rPr>
+                      <w:rFonts w:ascii="Cambria Math" w:hAnsi="Cambria Math"/>
+                    </w:rPr>
+                    <m:t>k</m:t>
+                  </m:r>
+                </m:sub>
+              </m:sSub>
+              <m:r>
+                <w:rPr>
+                  <w:rFonts w:ascii="Cambria Math" w:hAnsi="Cambria Math"/>
+                </w:rPr>
+                <m:t>)</m:t>
+              </m:r>
+            </m:e>
+          </m:func>
+        </m:oMath>
+      </m:oMathPara>
+    </w:p>
+    <w:p>
+      <w:pPr>
+        <w:pStyle w:val="ae"/>
         <w:rPr>
           <w:lang w:val="en-US"/>
         </w:rPr>
-        <w:t>/</w:t>
-      </w:r>
-      <w:r>
+      </w:pPr>
+      <w:r>
+        <w:t>Вращение на комплексной плоскости</w:t>
+      </w:r>
+      <w:r>
+        <w:rPr>
+          <w:lang w:val="en-US"/>
+        </w:rPr>
+        <w:t>:</w:t>
+      </w:r>
+    </w:p>
+    <w:p>
+      <w:pPr>
+        <w:pStyle w:val="ae"/>
+      </w:pPr>
+      <m:oMathPara>
+        <m:oMath>
+          <m:r>
+            <m:rPr>
+              <m:sty m:val="p"/>
+            </m:rPr>
+            <w:rPr>
+              <w:rFonts w:ascii="Cambria Math" w:hAnsi="Cambria Math"/>
+            </w:rPr>
+            <m:t>y</m:t>
+          </m:r>
+          <m:d>
+            <m:dPr>
+              <m:ctrlPr>
+                <w:rPr>
+                  <w:rFonts w:ascii="Cambria Math" w:hAnsi="Cambria Math"/>
+                  <w:i/>
+                </w:rPr>
+              </m:ctrlPr>
+            </m:dPr>
+            <m:e>
+              <m:sSub>
+                <m:sSubPr>
+                  <m:ctrlPr>
+                    <w:rPr>
+                      <w:rFonts w:ascii="Cambria Math" w:hAnsi="Cambria Math"/>
+                      <w:i/>
+                    </w:rPr>
+                  </m:ctrlPr>
+                </m:sSubPr>
+                <m:e>
+                  <m:r>
+                    <w:rPr>
+                      <w:rFonts w:ascii="Cambria Math" w:hAnsi="Cambria Math"/>
+                    </w:rPr>
+                    <m:t>t</m:t>
+                  </m:r>
+                </m:e>
+                <m:sub>
+                  <m:r>
+                    <w:rPr>
+                      <w:rFonts w:ascii="Cambria Math" w:hAnsi="Cambria Math"/>
+                    </w:rPr>
+                    <m:t>k</m:t>
+                  </m:r>
+                </m:sub>
+              </m:sSub>
+            </m:e>
+          </m:d>
+          <m:r>
+            <w:rPr>
+              <w:rFonts w:ascii="Cambria Math" w:hAnsi="Cambria Math"/>
+            </w:rPr>
+            <m:t xml:space="preserve">= </m:t>
+          </m:r>
+          <m:func>
+            <m:funcPr>
+              <m:ctrlPr>
+                <w:rPr>
+                  <w:rFonts w:ascii="Cambria Math" w:hAnsi="Cambria Math"/>
+                  <w:i/>
+                </w:rPr>
+              </m:ctrlPr>
+            </m:funcPr>
+            <m:fName>
+              <m:r>
+                <m:rPr>
+                  <m:sty m:val="p"/>
+                </m:rPr>
+                <w:rPr>
+                  <w:rFonts w:ascii="Cambria Math" w:hAnsi="Cambria Math"/>
+                </w:rPr>
+                <m:t>sin</m:t>
+              </m:r>
+            </m:fName>
+            <m:e>
+              <m:r>
+                <w:rPr>
+                  <w:rFonts w:ascii="Cambria Math" w:hAnsi="Cambria Math"/>
+                </w:rPr>
+                <m:t>(2πf</m:t>
+              </m:r>
+              <m:sSub>
+                <m:sSubPr>
+                  <m:ctrlPr>
+                    <w:rPr>
+                      <w:rFonts w:ascii="Cambria Math" w:hAnsi="Cambria Math"/>
+                      <w:i/>
+                    </w:rPr>
+                  </m:ctrlPr>
+                </m:sSubPr>
+                <m:e>
+                  <m:r>
+                    <w:rPr>
+                      <w:rFonts w:ascii="Cambria Math" w:hAnsi="Cambria Math"/>
+                    </w:rPr>
+                    <m:t>t</m:t>
+                  </m:r>
+                </m:e>
+                <m:sub>
+                  <m:r>
+                    <w:rPr>
+                      <w:rFonts w:ascii="Cambria Math" w:hAnsi="Cambria Math"/>
+                    </w:rPr>
+                    <m:t>k</m:t>
+                  </m:r>
+                </m:sub>
+              </m:sSub>
+              <m:r>
+                <w:rPr>
+                  <w:rFonts w:ascii="Cambria Math" w:hAnsi="Cambria Math"/>
+                </w:rPr>
+                <m:t>)</m:t>
+              </m:r>
+            </m:e>
+          </m:func>
+        </m:oMath>
+      </m:oMathPara>
+    </w:p>
+    <w:p>
+      <w:pPr>
+        <w:pStyle w:val="ae"/>
+        <w:rPr>
+          <w:lang w:val="en-US"/>
+        </w:rPr>
+      </w:pPr>
+      <w:r>
+        <w:t>Координаты точек контура</w:t>
+      </w:r>
+      <w:r>
+        <w:rPr>
+          <w:lang w:val="en-US"/>
+        </w:rPr>
+        <w:t>:</w:t>
+      </w:r>
+    </w:p>
+    <w:p>
+      <w:pPr>
+        <w:pStyle w:val="ae"/>
+        <w:rPr>
+          <w:lang w:val="en-US"/>
+        </w:rPr>
+      </w:pPr>
+      <m:oMathPara>
+        <m:oMath>
+          <m:r>
+            <w:rPr>
+              <w:rFonts w:ascii="Cambria Math" w:hAnsi="Cambria Math"/>
+              <w:lang w:val="en-US"/>
+            </w:rPr>
+            <m:t>X</m:t>
+          </m:r>
+          <m:d>
+            <m:dPr>
+              <m:ctrlPr>
+                <w:rPr>
+                  <w:rFonts w:ascii="Cambria Math" w:hAnsi="Cambria Math"/>
+                  <w:i/>
+                  <w:lang w:val="en-US"/>
+                </w:rPr>
+              </m:ctrlPr>
+            </m:dPr>
+            <m:e>
+              <m:sSub>
+                <m:sSubPr>
+                  <m:ctrlPr>
+                    <w:rPr>
+                      <w:rFonts w:ascii="Cambria Math" w:hAnsi="Cambria Math"/>
+                      <w:i/>
+                      <w:lang w:val="en-US"/>
+                    </w:rPr>
+                  </m:ctrlPr>
+                </m:sSubPr>
+                <m:e>
+                  <m:r>
+                    <w:rPr>
+                      <w:rFonts w:ascii="Cambria Math" w:hAnsi="Cambria Math"/>
+                      <w:lang w:val="en-US"/>
+                    </w:rPr>
+                    <m:t>t</m:t>
+                  </m:r>
+                </m:e>
+                <m:sub>
+                  <m:r>
+                    <w:rPr>
+                      <w:rFonts w:ascii="Cambria Math" w:hAnsi="Cambria Math"/>
+                      <w:lang w:val="en-US"/>
+                    </w:rPr>
+                    <m:t>k</m:t>
+                  </m:r>
+                </m:sub>
+              </m:sSub>
+            </m:e>
+          </m:d>
+          <m:r>
+            <w:rPr>
+              <w:rFonts w:ascii="Cambria Math" w:hAnsi="Cambria Math"/>
+              <w:lang w:val="en-US"/>
+            </w:rPr>
+            <m:t>=g</m:t>
+          </m:r>
+          <m:d>
+            <m:dPr>
+              <m:ctrlPr>
+                <w:rPr>
+                  <w:rFonts w:ascii="Cambria Math" w:hAnsi="Cambria Math"/>
+                  <w:i/>
+                  <w:lang w:val="en-US"/>
+                </w:rPr>
+              </m:ctrlPr>
+            </m:dPr>
+            <m:e>
+              <m:sSub>
+                <m:sSubPr>
+                  <m:ctrlPr>
+                    <w:rPr>
+                      <w:rFonts w:ascii="Cambria Math" w:hAnsi="Cambria Math"/>
+                      <w:i/>
+                    </w:rPr>
+                  </m:ctrlPr>
+                </m:sSubPr>
+                <m:e>
+                  <m:r>
+                    <w:rPr>
+                      <w:rFonts w:ascii="Cambria Math" w:hAnsi="Cambria Math"/>
+                    </w:rPr>
+                    <m:t>t</m:t>
+                  </m:r>
+                </m:e>
+                <m:sub>
+                  <m:r>
+                    <w:rPr>
+                      <w:rFonts w:ascii="Cambria Math" w:hAnsi="Cambria Math"/>
+                    </w:rPr>
+                    <m:t>k</m:t>
+                  </m:r>
+                </m:sub>
+              </m:sSub>
+            </m:e>
+          </m:d>
+          <m:r>
+            <w:rPr>
+              <w:rFonts w:ascii="Cambria Math" w:hAnsi="Cambria Math"/>
+              <w:lang w:val="en-US"/>
+            </w:rPr>
+            <m:t>*</m:t>
+          </m:r>
+          <m:func>
+            <m:funcPr>
+              <m:ctrlPr>
+                <w:rPr>
+                  <w:rFonts w:ascii="Cambria Math" w:hAnsi="Cambria Math"/>
+                  <w:i/>
+                </w:rPr>
+              </m:ctrlPr>
+            </m:funcPr>
+            <m:fName>
+              <m:r>
+                <m:rPr>
+                  <m:sty m:val="p"/>
+                </m:rPr>
+                <w:rPr>
+                  <w:rFonts w:ascii="Cambria Math" w:hAnsi="Cambria Math"/>
+                </w:rPr>
+                <m:t>cos</m:t>
+              </m:r>
+            </m:fName>
+            <m:e>
+              <m:d>
+                <m:dPr>
+                  <m:ctrlPr>
+                    <w:rPr>
+                      <w:rFonts w:ascii="Cambria Math" w:hAnsi="Cambria Math"/>
+                      <w:i/>
+                    </w:rPr>
+                  </m:ctrlPr>
+                </m:dPr>
+                <m:e>
+                  <m:r>
+                    <w:rPr>
+                      <w:rFonts w:ascii="Cambria Math" w:hAnsi="Cambria Math"/>
+                    </w:rPr>
+                    <m:t>2πf</m:t>
+                  </m:r>
+                  <m:sSub>
+                    <m:sSubPr>
+                      <m:ctrlPr>
+                        <w:rPr>
+                          <w:rFonts w:ascii="Cambria Math" w:hAnsi="Cambria Math"/>
+                          <w:i/>
+                        </w:rPr>
+                      </m:ctrlPr>
+                    </m:sSubPr>
+                    <m:e>
+                      <m:r>
+                        <w:rPr>
+                          <w:rFonts w:ascii="Cambria Math" w:hAnsi="Cambria Math"/>
+                        </w:rPr>
+                        <m:t>t</m:t>
+                      </m:r>
+                    </m:e>
+                    <m:sub>
+                      <m:r>
+                        <w:rPr>
+                          <w:rFonts w:ascii="Cambria Math" w:hAnsi="Cambria Math"/>
+                        </w:rPr>
+                        <m:t>k</m:t>
+                      </m:r>
+                    </m:sub>
+                  </m:sSub>
+                </m:e>
+              </m:d>
+            </m:e>
+          </m:func>
+          <m:r>
+            <m:rPr>
+              <m:sty m:val="p"/>
+            </m:rPr>
+            <w:rPr>
+              <w:rFonts w:ascii="Cambria Math" w:hAnsi="Cambria Math"/>
+            </w:rPr>
+            <w:br/>
+          </m:r>
+        </m:oMath>
+        <m:oMath>
+          <m:r>
+            <w:rPr>
+              <w:rFonts w:ascii="Cambria Math" w:hAnsi="Cambria Math"/>
+              <w:lang w:val="en-US"/>
+            </w:rPr>
+            <m:t>Y</m:t>
+          </m:r>
+          <m:d>
+            <m:dPr>
+              <m:ctrlPr>
+                <w:rPr>
+                  <w:rFonts w:ascii="Cambria Math" w:hAnsi="Cambria Math"/>
+                  <w:i/>
+                  <w:lang w:val="en-US"/>
+                </w:rPr>
+              </m:ctrlPr>
+            </m:dPr>
+            <m:e>
+              <m:sSub>
+                <m:sSubPr>
+                  <m:ctrlPr>
+                    <w:rPr>
+                      <w:rFonts w:ascii="Cambria Math" w:hAnsi="Cambria Math"/>
+                      <w:i/>
+                    </w:rPr>
+                  </m:ctrlPr>
+                </m:sSubPr>
+                <m:e>
+                  <m:r>
+                    <w:rPr>
+                      <w:rFonts w:ascii="Cambria Math" w:hAnsi="Cambria Math"/>
+                    </w:rPr>
+                    <m:t>t</m:t>
+                  </m:r>
+                </m:e>
+                <m:sub>
+                  <m:r>
+                    <w:rPr>
+                      <w:rFonts w:ascii="Cambria Math" w:hAnsi="Cambria Math"/>
+                    </w:rPr>
+                    <m:t>k</m:t>
+                  </m:r>
+                </m:sub>
+              </m:sSub>
+            </m:e>
+          </m:d>
+          <m:r>
+            <w:rPr>
+              <w:rFonts w:ascii="Cambria Math" w:hAnsi="Cambria Math"/>
+              <w:lang w:val="en-US"/>
+            </w:rPr>
+            <m:t>=g</m:t>
+          </m:r>
+          <m:d>
+            <m:dPr>
+              <m:ctrlPr>
+                <w:rPr>
+                  <w:rFonts w:ascii="Cambria Math" w:hAnsi="Cambria Math"/>
+                  <w:i/>
+                  <w:lang w:val="en-US"/>
+                </w:rPr>
+              </m:ctrlPr>
+            </m:dPr>
+            <m:e>
+              <m:sSub>
+                <m:sSubPr>
+                  <m:ctrlPr>
+                    <w:rPr>
+                      <w:rFonts w:ascii="Cambria Math" w:hAnsi="Cambria Math"/>
+                      <w:i/>
+                    </w:rPr>
+                  </m:ctrlPr>
+                </m:sSubPr>
+                <m:e>
+                  <m:r>
+                    <w:rPr>
+                      <w:rFonts w:ascii="Cambria Math" w:hAnsi="Cambria Math"/>
+                    </w:rPr>
+                    <m:t>t</m:t>
+                  </m:r>
+                </m:e>
+                <m:sub>
+                  <m:r>
+                    <w:rPr>
+                      <w:rFonts w:ascii="Cambria Math" w:hAnsi="Cambria Math"/>
+                    </w:rPr>
+                    <m:t>k</m:t>
+                  </m:r>
+                </m:sub>
+              </m:sSub>
+            </m:e>
+          </m:d>
+          <m:r>
+            <w:rPr>
+              <w:rFonts w:ascii="Cambria Math" w:hAnsi="Cambria Math"/>
+              <w:lang w:val="en-US"/>
+            </w:rPr>
+            <m:t xml:space="preserve">* </m:t>
+          </m:r>
+          <m:func>
+            <m:funcPr>
+              <m:ctrlPr>
+                <w:rPr>
+                  <w:rFonts w:ascii="Cambria Math" w:hAnsi="Cambria Math"/>
+                  <w:i/>
+                </w:rPr>
+              </m:ctrlPr>
+            </m:funcPr>
+            <m:fName>
+              <m:r>
+                <m:rPr>
+                  <m:sty m:val="p"/>
+                </m:rPr>
+                <w:rPr>
+                  <w:rFonts w:ascii="Cambria Math" w:hAnsi="Cambria Math"/>
+                </w:rPr>
+                <m:t>sin</m:t>
+              </m:r>
+            </m:fName>
+            <m:e>
+              <m:r>
+                <w:rPr>
+                  <w:rFonts w:ascii="Cambria Math" w:hAnsi="Cambria Math"/>
+                </w:rPr>
+                <m:t>(2πf</m:t>
+              </m:r>
+              <m:sSub>
+                <m:sSubPr>
+                  <m:ctrlPr>
+                    <w:rPr>
+                      <w:rFonts w:ascii="Cambria Math" w:hAnsi="Cambria Math"/>
+                      <w:i/>
+                    </w:rPr>
+                  </m:ctrlPr>
+                </m:sSubPr>
+                <m:e>
+                  <m:r>
+                    <w:rPr>
+                      <w:rFonts w:ascii="Cambria Math" w:hAnsi="Cambria Math"/>
+                    </w:rPr>
+                    <m:t>t</m:t>
+                  </m:r>
+                </m:e>
+                <m:sub>
+                  <m:r>
+                    <w:rPr>
+                      <w:rFonts w:ascii="Cambria Math" w:hAnsi="Cambria Math"/>
+                    </w:rPr>
+                    <m:t>k</m:t>
+                  </m:r>
+                </m:sub>
+              </m:sSub>
+              <m:r>
+                <w:rPr>
+                  <w:rFonts w:ascii="Cambria Math" w:hAnsi="Cambria Math"/>
+                </w:rPr>
+                <m:t>)</m:t>
+              </m:r>
+            </m:e>
+          </m:func>
+        </m:oMath>
+      </m:oMathPara>
+    </w:p>
+    <w:p>
+      <w:pPr>
+        <w:pStyle w:val="ae"/>
+      </w:pPr>
+    </w:p>
+    <w:p>
+      <w:pPr>
+        <w:pStyle w:val="ae"/>
+      </w:pPr>
+      <w:r>
+        <w:t>Преобразование Фурье – операция, ставящая в соответствие каждой функции вещественной переменной другую функцию вещественной переменной.</w:t>
+      </w:r>
+      <w:r>
+        <w:t xml:space="preserve"> Преимуществом данного метода является выделение </w:t>
+      </w:r>
+      <w:r>
+        <w:t>“</w:t>
+      </w:r>
+      <w:r>
+        <w:t>основных</w:t>
+      </w:r>
+      <w:r>
+        <w:t>”</w:t>
+      </w:r>
+      <w:r>
+        <w:t xml:space="preserve"> частот звукового сигнала и избавление от шума. К недостаткам можно отнести невозможность определения всех шумовых частот.</w:t>
+      </w:r>
+    </w:p>
+    <w:p>
+      <w:pPr>
+        <w:pStyle w:val="ae"/>
+      </w:pPr>
+      <w:r>
+        <w:lastRenderedPageBreak/>
         <w:t xml:space="preserve"> </w:t>
       </w:r>
-      <w:commentRangeStart w:id="16"/>
-      <w:r>
-        <w:t>модуля</w:t>
-      </w:r>
-      <w:commentRangeEnd w:id="16"/>
+      <w:r>
+        <w:rPr>
+          <w:highlight w:val="yellow"/>
+        </w:rPr>
+        <w:t>При совпадении частоты преобразования с частотой самого сигнала выходная функция будет давать результат, отличный от нуля.</w:t>
+      </w:r>
+      <w:r>
+        <w:t xml:space="preserve"> </w:t>
+      </w:r>
+    </w:p>
+    <w:p>
+      <w:pPr>
+        <w:pStyle w:val="ae"/>
+      </w:pPr>
+    </w:p>
+    <w:p>
+      <w:pPr>
+        <w:pStyle w:val="2"/>
+      </w:pPr>
+      <w:r>
+        <w:t xml:space="preserve">Анализ </w:t>
+      </w:r>
+      <w:r>
+        <w:t xml:space="preserve">инструментов </w:t>
+      </w:r>
+      <w:r>
+        <w:t>реализации</w:t>
+      </w:r>
+      <w:r>
+        <w:t xml:space="preserve"> программного приложения</w:t>
+      </w:r>
+    </w:p>
+    <w:p>
+      <w:pPr>
+        <w:pStyle w:val="2"/>
+      </w:pPr>
+      <w:r>
+        <w:t xml:space="preserve">Анализ процессов </w:t>
+      </w:r>
+      <w:commentRangeStart w:id="13"/>
+      <w:r>
+        <w:t>системы</w:t>
+      </w:r>
+      <w:commentRangeEnd w:id="13"/>
       <w:r>
         <w:rPr>
           <w:rStyle w:val="af2"/>
@@ -2175,7 +3650,49 @@
           <w:lang w:eastAsia="en-US"/>
           <w14:ligatures w14:val="standardContextual"/>
         </w:rPr>
-        <w:commentReference w:id="16"/>
+        <w:commentReference w:id="13"/>
+      </w:r>
+    </w:p>
+    <w:p>
+      <w:pPr>
+        <w:pStyle w:val="2"/>
+      </w:pPr>
+      <w:r>
+        <w:t xml:space="preserve">Архитектура системы </w:t>
+      </w:r>
+      <w:r>
+        <w:rPr>
+          <w:lang w:val="en-US"/>
+        </w:rPr>
+        <w:t xml:space="preserve">/ </w:t>
+      </w:r>
+      <w:r>
+        <w:t xml:space="preserve">приложения </w:t>
+      </w:r>
+      <w:r>
+        <w:rPr>
+          <w:lang w:val="en-US"/>
+        </w:rPr>
+        <w:t>/</w:t>
+      </w:r>
+      <w:r>
+        <w:t xml:space="preserve"> </w:t>
+      </w:r>
+      <w:commentRangeStart w:id="14"/>
+      <w:r>
+        <w:t>модуля</w:t>
+      </w:r>
+      <w:commentRangeEnd w:id="14"/>
+      <w:r>
+        <w:rPr>
+          <w:rStyle w:val="af2"/>
+          <w:rFonts w:eastAsiaTheme="minorHAnsi" w:cstheme="minorBidi"/>
+          <w:b w:val="0"/>
+          <w:kern w:val="2"/>
+          <w:lang w:eastAsia="en-US"/>
+          <w14:ligatures w14:val="standardContextual"/>
+        </w:rPr>
+        <w:commentReference w:id="14"/>
       </w:r>
     </w:p>
     <w:p>
@@ -2185,7 +3702,7 @@
           <w:lang w:eastAsia="ru-RU"/>
         </w:rPr>
       </w:pPr>
-      <w:commentRangeStart w:id="17"/>
+      <w:commentRangeStart w:id="15"/>
       <w:r>
         <w:rPr>
           <w:lang w:eastAsia="ru-RU"/>
@@ -2193,7 +3710,7 @@
         <w:lastRenderedPageBreak/>
         <w:t>а</w:t>
       </w:r>
-      <w:commentRangeEnd w:id="17"/>
+      <w:commentRangeEnd w:id="15"/>
       <w:r>
         <w:rPr>
           <w:rStyle w:val="af2"/>
@@ -2202,7 +3719,7 @@
           <w:kern w:val="2"/>
           <w14:ligatures w14:val="standardContextual"/>
         </w:rPr>
-        <w:commentReference w:id="17"/>
+        <w:commentReference w:id="15"/>
       </w:r>
     </w:p>
     <w:p>
@@ -2225,19 +3742,19 @@
           <w:lang w:eastAsia="ru-RU"/>
         </w:rPr>
       </w:pPr>
-      <w:commentRangeStart w:id="18"/>
+      <w:commentRangeStart w:id="16"/>
       <w:r>
         <w:rPr>
           <w:lang w:eastAsia="ru-RU"/>
         </w:rPr>
         <w:t>ЗАКЛЮЧЕНИЕ</w:t>
       </w:r>
-      <w:commentRangeEnd w:id="18"/>
+      <w:commentRangeEnd w:id="16"/>
       <w:r>
         <w:rPr>
           <w:rStyle w:val="af2"/>
         </w:rPr>
-        <w:commentReference w:id="18"/>
+        <w:commentReference w:id="16"/>
       </w:r>
     </w:p>
     <w:sectPr>
@@ -2272,15 +3789,7 @@
         <w:pStyle w:val="af3"/>
       </w:pPr>
       <w:r>
-        <w:t>Интеллектуальная система основана на технологиях акустических отпечатков и компьютерного зрения (</w:t>
-      </w:r>
-      <w:proofErr w:type="spellStart"/>
-      <w:r>
-        <w:t>лол</w:t>
-      </w:r>
-      <w:proofErr w:type="spellEnd"/>
-      <w:r>
-        <w:t>)</w:t>
+        <w:t>Интеллектуальная система основана на технологиях акустических отпечатков и компьютерного зрения (лол)</w:t>
       </w:r>
       <w:r>
         <w:t>.</w:t>
@@ -2301,19 +3810,11 @@
         <w:annotationRef/>
       </w:r>
       <w:r>
-        <w:t xml:space="preserve">Слуховой аппарат высокого качества зачастую недоступен для глухих людей в силу своей стоимости. Предлагаемая мной система, </w:t>
-      </w:r>
-      <w:proofErr w:type="gramStart"/>
-      <w:r>
-        <w:t>хотя  и</w:t>
-      </w:r>
-      <w:proofErr w:type="gramEnd"/>
-      <w:r>
-        <w:t xml:space="preserve"> не может заменить слуховой аппарат, может являться вспомогательным средством для людей с нарушениями слуха</w:t>
+        <w:t>Слуховой аппарат высокого качества зачастую недоступен для глухих людей в силу своей стоимости. Предлагаемая мной система, хотя  и не может заменить слуховой аппарат, может являться вспомогательным средством для людей с нарушениями слуха</w:t>
       </w:r>
     </w:p>
   </w:comment>
-  <w:comment w:id="2" w:author="Kirill" w:date="2023-11-29T13:57:00Z" w:initials="K">
+  <w:comment w:id="2" w:author="Kirill" w:date="2023-12-11T17:29:00Z" w:initials="K">
     <w:p>
       <w:pPr>
         <w:pStyle w:val="af3"/>
@@ -2325,15 +3826,7 @@
         <w:annotationRef/>
       </w:r>
       <w:r>
-        <w:t xml:space="preserve">Дописать – методы, архитектура и </w:t>
-      </w:r>
-      <w:proofErr w:type="spellStart"/>
-      <w:r>
-        <w:t>способоы</w:t>
-      </w:r>
-      <w:proofErr w:type="spellEnd"/>
-      <w:r>
-        <w:t xml:space="preserve"> создания</w:t>
+        <w:t>Либо дбскан, либо свертка, пока не знаю сам</w:t>
       </w:r>
     </w:p>
   </w:comment>
@@ -2369,7 +3862,7 @@
       </w:r>
     </w:p>
   </w:comment>
-  <w:comment w:id="5" w:author="Kirill" w:date="2023-11-29T13:46:00Z" w:initials="K">
+  <w:comment w:id="5" w:author="Kirill" w:date="2023-12-11T17:27:00Z" w:initials="K">
     <w:p>
       <w:pPr>
         <w:pStyle w:val="af3"/>
@@ -2381,11 +3874,22 @@
         <w:annotationRef/>
       </w:r>
       <w:r>
-        <w:t>Сделать список</w:t>
+        <w:t>Возможно сделать подпункт для каждого компонента ВКР?</w:t>
+      </w:r>
+      <w:r>
+        <w:t xml:space="preserve"> Типа</w:t>
+      </w:r>
+      <w:r>
+        <w:br/>
+        <w:t>1.1.1 Математические методы обработки звуковых сигналов</w:t>
+      </w:r>
+      <w:r>
+        <w:br/>
+        <w:t>1.1.2 Технологии …</w:t>
       </w:r>
     </w:p>
   </w:comment>
-  <w:comment w:id="6" w:author="Kirill" w:date="2023-11-29T13:52:00Z" w:initials="K">
+  <w:comment w:id="6" w:author="Kirill" w:date="2023-12-11T17:34:00Z" w:initials="K">
     <w:p>
       <w:pPr>
         <w:pStyle w:val="af3"/>
@@ -2397,14 +3901,11 @@
         <w:annotationRef/>
       </w:r>
       <w:r>
-        <w:t>Отформатировать список</w:t>
-      </w:r>
-      <w:r>
-        <w:t>, сделать список сверху</w:t>
+        <w:t>Мб не предметные области, уточнить</w:t>
       </w:r>
     </w:p>
   </w:comment>
-  <w:comment w:id="7" w:author="Kirill" w:date="2023-11-29T13:54:00Z" w:initials="K">
+  <w:comment w:id="7" w:author="Kirill" w:date="2023-12-11T16:54:00Z" w:initials="K">
     <w:p>
       <w:pPr>
         <w:pStyle w:val="af3"/>
@@ -2416,14 +3917,11 @@
         <w:annotationRef/>
       </w:r>
       <w:r>
-        <w:t>Описываю каждый метод</w:t>
-      </w:r>
-      <w:r>
-        <w:t xml:space="preserve"> (преимущества, недостатки)</w:t>
+        <w:t>Либо оставить для объема и потом подвести к нейронным сетям, либо удалить и писать только про нейронки</w:t>
       </w:r>
     </w:p>
   </w:comment>
-  <w:comment w:id="8" w:author="Kirill" w:date="2023-11-29T15:18:00Z" w:initials="K">
+  <w:comment w:id="8" w:author="Kirill" w:date="2023-11-29T15:33:00Z" w:initials="K">
     <w:p>
       <w:pPr>
         <w:pStyle w:val="af3"/>
@@ -2435,11 +3933,11 @@
         <w:annotationRef/>
       </w:r>
       <w:r>
-        <w:t>Анализ предметов и объектов</w:t>
+        <w:t>ЖЕСТКО ПОДУМАТЬ СЕГОДНЯ</w:t>
       </w:r>
     </w:p>
   </w:comment>
-  <w:comment w:id="9" w:author="Kirill" w:date="2023-11-29T15:22:00Z" w:initials="K">
+  <w:comment w:id="9" w:author="Kirill" w:date="2023-11-29T15:35:00Z" w:initials="K">
     <w:p>
       <w:pPr>
         <w:pStyle w:val="af3"/>
@@ -2451,15 +3949,45 @@
         <w:annotationRef/>
       </w:r>
       <w:r>
-        <w:t>Проанализировать предметы исследования, сделать табличку с метриками</w:t>
-      </w:r>
-      <w:r>
-        <w:br/>
-        <w:t xml:space="preserve">Возможно примечание </w:t>
+        <w:t>Имеют смысл пункты</w:t>
+      </w:r>
+      <w:r>
+        <w:t>:</w:t>
+      </w:r>
+    </w:p>
+    <w:p>
+      <w:pPr>
+        <w:pStyle w:val="af3"/>
+      </w:pPr>
+      <w:r>
+        <w:t>Функциональные требования к системе</w:t>
+      </w:r>
+      <w:r>
+        <w:t>;</w:t>
+      </w:r>
+    </w:p>
+    <w:p>
+      <w:pPr>
+        <w:pStyle w:val="af3"/>
+      </w:pPr>
+      <w:r>
+        <w:t>Из нефункциональных требований</w:t>
+      </w:r>
+      <w:r>
+        <w:t>:</w:t>
+      </w:r>
+      <w:r>
+        <w:t xml:space="preserve"> системные требования, АККУРАТНО!!!</w:t>
+      </w:r>
+      <w:r>
+        <w:t>:</w:t>
+      </w:r>
+      <w:r>
+        <w:t xml:space="preserve"> Надежность и эргономика</w:t>
       </w:r>
     </w:p>
   </w:comment>
-  <w:comment w:id="10" w:author="Kirill" w:date="2023-11-29T15:33:00Z" w:initials="K">
+  <w:comment w:id="10" w:author="Kirill" w:date="2023-12-07T14:56:00Z" w:initials="K">
     <w:p>
       <w:pPr>
         <w:pStyle w:val="af3"/>
@@ -2471,11 +3999,11 @@
         <w:annotationRef/>
       </w:r>
       <w:r>
-        <w:t>ЖЕСТКО ПОДУМАТЬ СЕГОДНЯ</w:t>
+        <w:t xml:space="preserve">Дописать че куда, </w:t>
       </w:r>
     </w:p>
   </w:comment>
-  <w:comment w:id="11" w:author="Kirill" w:date="2023-11-29T15:34:00Z" w:initials="K">
+  <w:comment w:id="11" w:author="Kirill" w:date="2023-12-07T17:47:00Z" w:initials="K">
     <w:p>
       <w:pPr>
         <w:pStyle w:val="af3"/>
@@ -2487,85 +4015,11 @@
         <w:annotationRef/>
       </w:r>
       <w:r>
-        <w:t xml:space="preserve">БП, процессы системы, действий вариантов использования </w:t>
-      </w:r>
-      <w:proofErr w:type="spellStart"/>
-      <w:r>
-        <w:t>итд</w:t>
-      </w:r>
-      <w:proofErr w:type="spellEnd"/>
-      <w:r>
-        <w:t>.</w:t>
+        <w:t xml:space="preserve">Пока не писать </w:t>
       </w:r>
     </w:p>
   </w:comment>
-  <w:comment w:id="12" w:author="Kirill" w:date="2023-11-29T15:35:00Z" w:initials="K">
-    <w:p>
-      <w:pPr>
-        <w:pStyle w:val="af3"/>
-      </w:pPr>
-      <w:r>
-        <w:rPr>
-          <w:rStyle w:val="af2"/>
-        </w:rPr>
-        <w:annotationRef/>
-      </w:r>
-      <w:r>
-        <w:t>Имеют смысл пункты</w:t>
-      </w:r>
-      <w:r>
-        <w:t>:</w:t>
-      </w:r>
-    </w:p>
-    <w:p>
-      <w:pPr>
-        <w:pStyle w:val="af3"/>
-      </w:pPr>
-      <w:r>
-        <w:t>Функциональные требования к системе</w:t>
-      </w:r>
-      <w:r>
-        <w:t>;</w:t>
-      </w:r>
-    </w:p>
-    <w:p>
-      <w:pPr>
-        <w:pStyle w:val="af3"/>
-      </w:pPr>
-      <w:r>
-        <w:t>Из нефункциональных требований</w:t>
-      </w:r>
-      <w:r>
-        <w:t>:</w:t>
-      </w:r>
-      <w:r>
-        <w:t xml:space="preserve"> системные требования, АККУРАТНО!!!</w:t>
-      </w:r>
-      <w:r>
-        <w:t>:</w:t>
-      </w:r>
-      <w:r>
-        <w:t xml:space="preserve"> Надежность и эргономика</w:t>
-      </w:r>
-    </w:p>
-  </w:comment>
-  <w:comment w:id="13" w:author="Kirill" w:date="2023-12-07T14:56:00Z" w:initials="K">
-    <w:p>
-      <w:pPr>
-        <w:pStyle w:val="af3"/>
-      </w:pPr>
-      <w:r>
-        <w:rPr>
-          <w:rStyle w:val="af2"/>
-        </w:rPr>
-        <w:annotationRef/>
-      </w:r>
-      <w:r>
-        <w:t xml:space="preserve">Дописать че куда, </w:t>
-      </w:r>
-    </w:p>
-  </w:comment>
-  <w:comment w:id="14" w:author="Kirill" w:date="2023-11-29T15:42:00Z" w:initials="K">
+  <w:comment w:id="12" w:author="Kirill" w:date="2023-11-29T15:42:00Z" w:initials="K">
     <w:p>
       <w:pPr>
         <w:pStyle w:val="af3"/>
@@ -2597,88 +4051,172 @@
           <w:rStyle w:val="af2"/>
         </w:rPr>
         <w:br/>
-        <w:t xml:space="preserve">(не </w:t>
-      </w:r>
-      <w:proofErr w:type="spellStart"/>
+        <w:t>(не имперически, а аналитически)</w:t>
+      </w:r>
       <w:r>
         <w:rPr>
           <w:rStyle w:val="af2"/>
         </w:rPr>
-        <w:t>имперически</w:t>
-      </w:r>
-      <w:proofErr w:type="spellEnd"/>
+        <w:t>, какие то результаты исследования, статистика</w:t>
+      </w:r>
       <w:r>
         <w:rPr>
           <w:rStyle w:val="af2"/>
         </w:rPr>
-        <w:t>, а аналитически)</w:t>
-      </w:r>
-      <w:r>
+        <w:t xml:space="preserve"> с последующим выбором конкретного алгоритма(ов)</w:t>
+      </w:r>
+    </w:p>
+    <w:p>
+      <w:pPr>
+        <w:pStyle w:val="af3"/>
         <w:rPr>
           <w:rStyle w:val="af2"/>
         </w:rPr>
-        <w:t xml:space="preserve">, </w:t>
-      </w:r>
-      <w:proofErr w:type="gramStart"/>
+      </w:pPr>
       <w:r>
         <w:rPr>
           <w:rStyle w:val="af2"/>
         </w:rPr>
-        <w:t>какие то</w:t>
-      </w:r>
-      <w:proofErr w:type="gramEnd"/>
-      <w:r>
+        <w:t xml:space="preserve">Выбрать алгоритмы </w:t>
+      </w:r>
+    </w:p>
+    <w:p>
+      <w:pPr>
+        <w:pStyle w:val="af3"/>
         <w:rPr>
           <w:rStyle w:val="af2"/>
         </w:rPr>
-        <w:t xml:space="preserve"> результаты исследования, статистика</w:t>
-      </w:r>
-      <w:r>
+      </w:pPr>
+    </w:p>
+    <w:p>
+      <w:pPr>
+        <w:pStyle w:val="af3"/>
         <w:rPr>
           <w:rStyle w:val="af2"/>
         </w:rPr>
-        <w:t xml:space="preserve"> с последующим выбором конкретного алгоритма(</w:t>
-      </w:r>
-      <w:proofErr w:type="spellStart"/>
+      </w:pPr>
       <w:r>
         <w:rPr>
           <w:rStyle w:val="af2"/>
         </w:rPr>
-        <w:t>ов</w:t>
-      </w:r>
-      <w:proofErr w:type="spellEnd"/>
-      <w:r>
+        <w:t xml:space="preserve">Пункт 2.2 </w:t>
+      </w:r>
+    </w:p>
+    <w:p>
+      <w:pPr>
+        <w:pStyle w:val="af3"/>
         <w:rPr>
           <w:rStyle w:val="af2"/>
         </w:rPr>
-        <w:t>)</w:t>
-      </w:r>
+      </w:pPr>
     </w:p>
     <w:p>
       <w:pPr>
         <w:pStyle w:val="af3"/>
+      </w:pPr>
+    </w:p>
+  </w:comment>
+  <w:comment w:id="13" w:author="Kirill" w:date="2023-11-29T15:56:00Z" w:initials="K">
+    <w:p>
+      <w:pPr>
+        <w:pStyle w:val="af3"/>
+      </w:pPr>
+      <w:r>
         <w:rPr>
           <w:rStyle w:val="af2"/>
         </w:rPr>
+        <w:annotationRef/>
+      </w:r>
+      <w:r>
+        <w:t>Описать общую логику модели, а также её особы случаи и особые элементы (если таковые есть) (особый фактор, предварительное завершение сценария и тд)</w:t>
+      </w:r>
+    </w:p>
+  </w:comment>
+  <w:comment w:id="14" w:author="Kirill" w:date="2023-11-29T16:02:00Z" w:initials="K">
+    <w:p>
+      <w:pPr>
+        <w:pStyle w:val="af3"/>
       </w:pPr>
       <w:r>
         <w:rPr>
           <w:rStyle w:val="af2"/>
         </w:rPr>
-        <w:t xml:space="preserve">Выбрать алгоритмы </w:t>
-      </w:r>
-    </w:p>
+        <w:annotationRef/>
+      </w:r>
+    </w:p>
+  </w:comment>
+  <w:comment w:id="15" w:author="Kirill" w:date="2023-11-29T16:02:00Z" w:initials="K">
     <w:p>
       <w:pPr>
         <w:pStyle w:val="af3"/>
+      </w:pPr>
+      <w:r>
         <w:rPr>
           <w:rStyle w:val="af2"/>
         </w:rPr>
-      </w:pPr>
+        <w:annotationRef/>
+      </w:r>
+      <w:r>
+        <w:t>Подробно описать выбранный метод реализации (вплоть до формул) и тонкости реализации,</w:t>
+      </w:r>
     </w:p>
     <w:p>
       <w:pPr>
         <w:pStyle w:val="af3"/>
+      </w:pPr>
+      <w:r>
+        <w:t>Описать саму итоговую реализацию, продемонстрировать существующие файлы и компоненты системы, а также привести скриншоты как работает система в целом,</w:t>
+      </w:r>
+    </w:p>
+    <w:p>
+      <w:pPr>
+        <w:pStyle w:val="af3"/>
+      </w:pPr>
+      <w:r>
+        <w:t>Составить отчет по тестированию приложения</w:t>
+      </w:r>
+      <w:r>
+        <w:t>,</w:t>
+      </w:r>
+    </w:p>
+    <w:p>
+      <w:pPr>
+        <w:pStyle w:val="af3"/>
+      </w:pPr>
+      <w:r>
+        <w:t>Расчет надежности</w:t>
+      </w:r>
+      <w:r>
+        <w:t>,</w:t>
+      </w:r>
+    </w:p>
+    <w:p>
+      <w:pPr>
+        <w:pStyle w:val="af3"/>
+      </w:pPr>
+      <w:r>
+        <w:t xml:space="preserve">Руководство пользователя </w:t>
+      </w:r>
+      <w:r>
+        <w:t>/</w:t>
+      </w:r>
+      <w:r>
+        <w:t xml:space="preserve"> инструкция по экспл и тд</w:t>
+      </w:r>
+      <w:r>
+        <w:t>,</w:t>
+      </w:r>
+    </w:p>
+    <w:p>
+      <w:pPr>
+        <w:pStyle w:val="af3"/>
+      </w:pPr>
+    </w:p>
+  </w:comment>
+  <w:comment w:id="16" w:author="Kirill" w:date="2023-11-29T16:04:00Z" w:initials="K">
+    <w:p>
+      <w:pPr>
+        <w:pStyle w:val="af3"/>
         <w:rPr>
           <w:rStyle w:val="af2"/>
         </w:rPr>
@@ -2687,7 +4225,13 @@
         <w:rPr>
           <w:rStyle w:val="af2"/>
         </w:rPr>
-        <w:t xml:space="preserve">Пункт 2.2 </w:t>
+        <w:annotationRef/>
+      </w:r>
+      <w:r>
+        <w:rPr>
+          <w:rStyle w:val="af2"/>
+        </w:rPr>
+        <w:t>В результать выполнения ВКР были выполнены следующие задачи (перечислить 1.3)</w:t>
       </w:r>
     </w:p>
     <w:p>
@@ -2697,258 +4241,83 @@
           <w:rStyle w:val="af2"/>
         </w:rPr>
       </w:pPr>
+      <w:r>
+        <w:rPr>
+          <w:rStyle w:val="af2"/>
+        </w:rPr>
+        <w:t>Теоретическая значимость</w:t>
+      </w:r>
+      <w:r>
+        <w:rPr>
+          <w:rStyle w:val="af2"/>
+        </w:rPr>
+        <w:t>:</w:t>
+      </w:r>
+      <w:r>
+        <w:rPr>
+          <w:rStyle w:val="af2"/>
+        </w:rPr>
+        <w:t xml:space="preserve"> что из моей работы может быть полезным для будущих специалистов в данной области</w:t>
+      </w:r>
     </w:p>
     <w:p>
       <w:pPr>
         <w:pStyle w:val="af3"/>
-      </w:pPr>
-    </w:p>
-  </w:comment>
-  <w:comment w:id="15" w:author="Kirill" w:date="2023-11-29T15:56:00Z" w:initials="K">
+        <w:rPr>
+          <w:rStyle w:val="af2"/>
+        </w:rPr>
+      </w:pPr>
+      <w:r>
+        <w:rPr>
+          <w:rStyle w:val="af2"/>
+        </w:rPr>
+        <w:t>Практическая значимость</w:t>
+      </w:r>
+      <w:r>
+        <w:rPr>
+          <w:rStyle w:val="af2"/>
+        </w:rPr>
+        <w:t xml:space="preserve">: </w:t>
+      </w:r>
+      <w:r>
+        <w:rPr>
+          <w:rStyle w:val="af2"/>
+        </w:rPr>
+        <w:t>что моё приложение дает пользователям с практической т з</w:t>
+      </w:r>
+    </w:p>
     <w:p>
       <w:pPr>
         <w:pStyle w:val="af3"/>
-      </w:pPr>
-      <w:r>
         <w:rPr>
           <w:rStyle w:val="af2"/>
         </w:rPr>
-        <w:annotationRef/>
-      </w:r>
-      <w:r>
-        <w:t xml:space="preserve">Описать общую логику модели, а также её особы случаи и особые элементы (если таковые есть) (особый фактор, предварительное завершение сценария и </w:t>
-      </w:r>
-      <w:proofErr w:type="spellStart"/>
-      <w:r>
-        <w:t>тд</w:t>
-      </w:r>
-      <w:proofErr w:type="spellEnd"/>
-      <w:r>
-        <w:t>)</w:t>
-      </w:r>
-    </w:p>
-  </w:comment>
-  <w:comment w:id="16" w:author="Kirill" w:date="2023-11-29T16:02:00Z" w:initials="K">
+      </w:pPr>
+      <w:r>
+        <w:rPr>
+          <w:rStyle w:val="af2"/>
+        </w:rPr>
+        <w:t>Перспективы развития системы</w:t>
+      </w:r>
+      <w:r>
+        <w:rPr>
+          <w:rStyle w:val="af2"/>
+        </w:rPr>
+        <w:t>:</w:t>
+      </w:r>
+    </w:p>
     <w:p>
       <w:pPr>
         <w:pStyle w:val="af3"/>
-      </w:pPr>
-      <w:r>
         <w:rPr>
           <w:rStyle w:val="af2"/>
         </w:rPr>
-        <w:annotationRef/>
-      </w:r>
-    </w:p>
-  </w:comment>
-  <w:comment w:id="17" w:author="Kirill" w:date="2023-11-29T16:02:00Z" w:initials="K">
-    <w:p>
-      <w:pPr>
-        <w:pStyle w:val="af3"/>
       </w:pPr>
       <w:r>
         <w:rPr>
           <w:rStyle w:val="af2"/>
         </w:rPr>
-        <w:annotationRef/>
-      </w:r>
-      <w:r>
-        <w:t>Подробно описать выбранный метод реализации (вплоть до формул) и тонкости реализации,</w:t>
-      </w:r>
-    </w:p>
-    <w:p>
-      <w:pPr>
-        <w:pStyle w:val="af3"/>
-      </w:pPr>
-      <w:r>
-        <w:t>Описать саму итоговую реализацию, продемонстрировать существующие файлы и компоненты системы, а также привести скриншоты как работает система в целом,</w:t>
-      </w:r>
-    </w:p>
-    <w:p>
-      <w:pPr>
-        <w:pStyle w:val="af3"/>
-      </w:pPr>
-      <w:r>
-        <w:t>Составить отчет по тестированию приложения</w:t>
-      </w:r>
-      <w:r>
-        <w:t>,</w:t>
-      </w:r>
-    </w:p>
-    <w:p>
-      <w:pPr>
-        <w:pStyle w:val="af3"/>
-      </w:pPr>
-      <w:r>
-        <w:t>Расчет надежности</w:t>
-      </w:r>
-      <w:r>
-        <w:t>,</w:t>
-      </w:r>
-    </w:p>
-    <w:p>
-      <w:pPr>
-        <w:pStyle w:val="af3"/>
-      </w:pPr>
-      <w:r>
-        <w:t xml:space="preserve">Руководство пользователя </w:t>
-      </w:r>
-      <w:r>
-        <w:t>/</w:t>
-      </w:r>
-      <w:r>
-        <w:t xml:space="preserve"> инструкция по </w:t>
-      </w:r>
-      <w:proofErr w:type="spellStart"/>
-      <w:r>
-        <w:t>экспл</w:t>
-      </w:r>
-      <w:proofErr w:type="spellEnd"/>
-      <w:r>
-        <w:t xml:space="preserve"> и </w:t>
-      </w:r>
-      <w:proofErr w:type="spellStart"/>
-      <w:r>
-        <w:t>тд</w:t>
-      </w:r>
-      <w:proofErr w:type="spellEnd"/>
-      <w:r>
-        <w:t>,</w:t>
-      </w:r>
-    </w:p>
-    <w:p>
-      <w:pPr>
-        <w:pStyle w:val="af3"/>
-      </w:pPr>
-    </w:p>
-  </w:comment>
-  <w:comment w:id="18" w:author="Kirill" w:date="2023-11-29T16:04:00Z" w:initials="K">
-    <w:p>
-      <w:pPr>
-        <w:pStyle w:val="af3"/>
-        <w:rPr>
-          <w:rStyle w:val="af2"/>
-        </w:rPr>
-      </w:pPr>
-      <w:r>
-        <w:rPr>
-          <w:rStyle w:val="af2"/>
-        </w:rPr>
-        <w:annotationRef/>
-      </w:r>
-      <w:r>
-        <w:rPr>
-          <w:rStyle w:val="af2"/>
-        </w:rPr>
-        <w:t xml:space="preserve">В </w:t>
-      </w:r>
-      <w:proofErr w:type="spellStart"/>
-      <w:r>
-        <w:rPr>
-          <w:rStyle w:val="af2"/>
-        </w:rPr>
-        <w:t>результать</w:t>
-      </w:r>
-      <w:proofErr w:type="spellEnd"/>
-      <w:r>
-        <w:rPr>
-          <w:rStyle w:val="af2"/>
-        </w:rPr>
-        <w:t xml:space="preserve"> выполнения ВКР были выполнены следующие задачи (перечислить 1.3)</w:t>
-      </w:r>
-    </w:p>
-    <w:p>
-      <w:pPr>
-        <w:pStyle w:val="af3"/>
-        <w:rPr>
-          <w:rStyle w:val="af2"/>
-        </w:rPr>
-      </w:pPr>
-      <w:r>
-        <w:rPr>
-          <w:rStyle w:val="af2"/>
-        </w:rPr>
-        <w:t>Теоретическая значимость</w:t>
-      </w:r>
-      <w:r>
-        <w:rPr>
-          <w:rStyle w:val="af2"/>
-        </w:rPr>
-        <w:t>:</w:t>
-      </w:r>
-      <w:r>
-        <w:rPr>
-          <w:rStyle w:val="af2"/>
-        </w:rPr>
-        <w:t xml:space="preserve"> что из моей работы может быть полезным для будущих специалистов в данной области</w:t>
-      </w:r>
-    </w:p>
-    <w:p>
-      <w:pPr>
-        <w:pStyle w:val="af3"/>
-        <w:rPr>
-          <w:rStyle w:val="af2"/>
-        </w:rPr>
-      </w:pPr>
-      <w:r>
-        <w:rPr>
-          <w:rStyle w:val="af2"/>
-        </w:rPr>
-        <w:t>Практическая значимость</w:t>
-      </w:r>
-      <w:r>
-        <w:rPr>
-          <w:rStyle w:val="af2"/>
-        </w:rPr>
-        <w:t xml:space="preserve">: </w:t>
-      </w:r>
-      <w:r>
-        <w:rPr>
-          <w:rStyle w:val="af2"/>
-        </w:rPr>
-        <w:t>что моё приложение дает пользователям с практической т з</w:t>
-      </w:r>
-    </w:p>
-    <w:p>
-      <w:pPr>
-        <w:pStyle w:val="af3"/>
-        <w:rPr>
-          <w:rStyle w:val="af2"/>
-        </w:rPr>
-      </w:pPr>
-      <w:r>
-        <w:rPr>
-          <w:rStyle w:val="af2"/>
-        </w:rPr>
-        <w:t>Перспективы развития системы</w:t>
-      </w:r>
-      <w:r>
-        <w:rPr>
-          <w:rStyle w:val="af2"/>
-        </w:rPr>
-        <w:t>:</w:t>
-      </w:r>
-    </w:p>
-    <w:p>
-      <w:pPr>
-        <w:pStyle w:val="af3"/>
-        <w:rPr>
-          <w:rStyle w:val="af2"/>
-        </w:rPr>
-      </w:pPr>
-      <w:proofErr w:type="gramStart"/>
-      <w:r>
-        <w:rPr>
-          <w:rStyle w:val="af2"/>
-        </w:rPr>
-        <w:t>Перспективы</w:t>
-      </w:r>
-      <w:proofErr w:type="gramEnd"/>
-      <w:r>
-        <w:rPr>
-          <w:rStyle w:val="af2"/>
-        </w:rPr>
-        <w:t xml:space="preserve"> открываемые системой</w:t>
+        <w:t>Перспективы открываемые системой</w:t>
       </w:r>
       <w:r>
         <w:rPr>
@@ -2980,18 +4349,16 @@
 <w15:commentsEx xmlns:wpc="http://schemas.microsoft.com/office/word/2010/wordprocessingCanvas" xmlns:cx="http://schemas.microsoft.com/office/drawing/2014/chartex" xmlns:cx1="http://schemas.microsoft.com/office/drawing/2015/9/8/chartex" xmlns:cx2="http://schemas.microsoft.com/office/drawing/2015/10/21/chartex" xmlns:cx3="http://schemas.microsoft.com/office/drawing/2016/5/9/chartex" xmlns:cx4="http://schemas.microsoft.com/office/drawing/2016/5/10/chartex" xmlns:cx5="http://schemas.microsoft.com/office/drawing/2016/5/11/chartex" xmlns:cx6="http://schemas.microsoft.com/office/drawing/2016/5/12/chartex" xmlns:cx7="http://schemas.microsoft.com/office/drawing/2016/5/13/chartex" xmlns:cx8="http://schemas.microsoft.com/office/drawing/2016/5/14/chartex" xmlns:mc="http://schemas.openxmlformats.org/markup-compatibility/2006" xmlns:aink="http://schemas.microsoft.com/office/drawing/2016/ink" xmlns:am3d="http://schemas.microsoft.com/office/drawing/2017/model3d" xmlns:o="urn:schemas-microsoft-com:office:office" xmlns:oel="http://schemas.microsoft.com/office/2019/extlst" xmlns:r="http://schemas.openxmlformats.org/officeDocument/2006/relationships" xmlns:m="http://schemas.openxmlformats.org/officeDocument/2006/math" xmlns:v="urn:schemas-microsoft-com:vml" xmlns:wp14="http://schemas.microsoft.com/office/word/2010/wordprocessingDrawing" xmlns:wp="http://schemas.openxmlformats.org/drawingml/2006/wordprocessingDrawing" xmlns:w10="urn:schemas-microsoft-com:office:word" xmlns:w="http://schemas.openxmlformats.org/wordprocessingml/2006/main" xmlns:w14="http://schemas.microsoft.com/office/word/2010/wordml" xmlns:w15="http://schemas.microsoft.com/office/word/2012/wordml" xmlns:w16cex="http://schemas.microsoft.com/office/word/2018/wordml/cex" xmlns:w16cid="http://schemas.microsoft.com/office/word/2016/wordml/cid" xmlns:w16="http://schemas.microsoft.com/office/word/2018/wordml" xmlns:w16sdtdh="http://schemas.microsoft.com/office/word/2020/wordml/sdtdatahash" xmlns:w16se="http://schemas.microsoft.com/office/word/2015/wordml/symex" xmlns:wpg="http://schemas.microsoft.com/office/word/2010/wordprocessingGroup" xmlns:wpi="http://schemas.microsoft.com/office/word/2010/wordprocessingInk" xmlns:wne="http://schemas.microsoft.com/office/word/2006/wordml" xmlns:wps="http://schemas.microsoft.com/office/word/2010/wordprocessingShape" mc:Ignorable="w14 w15 w16se w16cid w16 w16cex w16sdtdh wp14">
   <w15:commentEx w15:paraId="05A0987E" w15:done="0"/>
   <w15:commentEx w15:paraId="52EF96B9" w15:done="0"/>
-  <w15:commentEx w15:paraId="1896F47A" w15:done="0"/>
+  <w15:commentEx w15:paraId="31F14553" w15:done="0"/>
   <w15:commentEx w15:paraId="714B1D91" w15:done="0"/>
   <w15:commentEx w15:paraId="7A726700" w15:done="0"/>
-  <w15:commentEx w15:paraId="473A9D98" w15:done="0"/>
-  <w15:commentEx w15:paraId="7F7349E4" w15:done="0"/>
-  <w15:commentEx w15:paraId="62A0E0FC" w15:done="0"/>
-  <w15:commentEx w15:paraId="02A13F99" w15:done="0"/>
-  <w15:commentEx w15:paraId="4BE5BCDD" w15:done="0"/>
+  <w15:commentEx w15:paraId="74D2284D" w15:done="0"/>
+  <w15:commentEx w15:paraId="363FA67D" w15:done="0"/>
+  <w15:commentEx w15:paraId="312D5B30" w15:done="0"/>
   <w15:commentEx w15:paraId="210EC57B" w15:done="0"/>
-  <w15:commentEx w15:paraId="7A6F6235" w15:done="0"/>
   <w15:commentEx w15:paraId="553A1635" w15:done="0"/>
   <w15:commentEx w15:paraId="49A3D0D4" w15:done="0"/>
+  <w15:commentEx w15:paraId="47F4B5E3" w15:done="0"/>
   <w15:commentEx w15:paraId="2F84E47E" w15:done="0"/>
   <w15:commentEx w15:paraId="57F842A4" w15:done="0"/>
   <w15:commentEx w15:paraId="49F0C72C" w15:done="0"/>
@@ -3004,18 +4371,16 @@
 <w16cex:commentsExtensible xmlns:wpc="http://schemas.microsoft.com/office/word/2010/wordprocessingCanvas" xmlns:cx="http://schemas.microsoft.com/office/drawing/2014/chartex" xmlns:cx1="http://schemas.microsoft.com/office/drawing/2015/9/8/chartex" xmlns:cx2="http://schemas.microsoft.com/office/drawing/2015/10/21/chartex" xmlns:cx3="http://schemas.microsoft.com/office/drawing/2016/5/9/chartex" xmlns:cx4="http://schemas.microsoft.com/office/drawing/2016/5/10/chartex" xmlns:cx5="http://schemas.microsoft.com/office/drawing/2016/5/11/chartex" xmlns:cx6="http://schemas.microsoft.com/office/drawing/2016/5/12/chartex" xmlns:cx7="http://schemas.microsoft.com/office/drawing/2016/5/13/chartex" xmlns:cx8="http://schemas.microsoft.com/office/drawing/2016/5/14/chartex" xmlns:cr="http://schemas.microsoft.com/office/comments/2020/reactions" xmlns:mc="http://schemas.openxmlformats.org/markup-compatibility/2006" xmlns:aink="http://schemas.microsoft.com/office/drawing/2016/ink" xmlns:am3d="http://schemas.microsoft.com/office/drawing/2017/model3d" xmlns:o="urn:schemas-microsoft-com:office:office" xmlns:oel="http://schemas.microsoft.com/office/2019/extlst" xmlns:r="http://schemas.openxmlformats.org/officeDocument/2006/relationships" xmlns:m="http://schemas.openxmlformats.org/officeDocument/2006/math" xmlns:v="urn:schemas-microsoft-com:vml" xmlns:wp14="http://schemas.microsoft.com/office/word/2010/wordprocessingDrawing" xmlns:wp="http://schemas.openxmlformats.org/drawingml/2006/wordprocessingDrawing" xmlns:w10="urn:schemas-microsoft-com:office:word" xmlns:w="http://schemas.openxmlformats.org/wordprocessingml/2006/main" xmlns:w14="http://schemas.microsoft.com/office/word/2010/wordml" xmlns:w15="http://schemas.microsoft.com/office/word/2012/wordml" xmlns:w16cex="http://schemas.microsoft.com/office/word/2018/wordml/cex" xmlns:w16cid="http://schemas.microsoft.com/office/word/2016/wordml/cid" xmlns:w16="http://schemas.microsoft.com/office/word/2018/wordml" xmlns:w16sdtdh="http://schemas.microsoft.com/office/word/2020/wordml/sdtdatahash" xmlns:w16se="http://schemas.microsoft.com/office/word/2015/wordml/symex" xmlns:wpg="http://schemas.microsoft.com/office/word/2010/wordprocessingGroup" xmlns:wpi="http://schemas.microsoft.com/office/word/2010/wordprocessingInk" xmlns:wne="http://schemas.microsoft.com/office/word/2006/wordml" xmlns:wps="http://schemas.microsoft.com/office/word/2010/wordprocessingShape" mc:Ignorable="w14 w15 w16se w16cid w16 w16cex w16sdtdh cr wp14">
   <w16cex:commentExtensible w16cex:durableId="3DDBC357" w16cex:dateUtc="2023-11-29T10:10:00Z"/>
   <w16cex:commentExtensible w16cex:durableId="303CC983" w16cex:dateUtc="2023-11-19T21:48:00Z"/>
-  <w16cex:commentExtensible w16cex:durableId="3F763E61" w16cex:dateUtc="2023-11-29T10:57:00Z"/>
+  <w16cex:commentExtensible w16cex:durableId="097F2D7F" w16cex:dateUtc="2023-12-11T14:29:00Z"/>
   <w16cex:commentExtensible w16cex:durableId="6917127B" w16cex:dateUtc="2023-11-29T10:58:00Z"/>
   <w16cex:commentExtensible w16cex:durableId="278E9F35" w16cex:dateUtc="2023-11-21T00:06:00Z"/>
-  <w16cex:commentExtensible w16cex:durableId="1A63E901" w16cex:dateUtc="2023-11-29T10:46:00Z"/>
-  <w16cex:commentExtensible w16cex:durableId="0B406624" w16cex:dateUtc="2023-11-29T10:52:00Z"/>
-  <w16cex:commentExtensible w16cex:durableId="675FCC99" w16cex:dateUtc="2023-11-29T10:54:00Z"/>
-  <w16cex:commentExtensible w16cex:durableId="554D4B8D" w16cex:dateUtc="2023-11-29T12:18:00Z"/>
-  <w16cex:commentExtensible w16cex:durableId="0007EAF1" w16cex:dateUtc="2023-11-29T12:22:00Z"/>
+  <w16cex:commentExtensible w16cex:durableId="5E5CF6C6" w16cex:dateUtc="2023-12-11T14:27:00Z"/>
+  <w16cex:commentExtensible w16cex:durableId="746B7588" w16cex:dateUtc="2023-12-11T14:34:00Z"/>
+  <w16cex:commentExtensible w16cex:durableId="59A39999" w16cex:dateUtc="2023-12-11T13:54:00Z"/>
   <w16cex:commentExtensible w16cex:durableId="3BBC9FC3" w16cex:dateUtc="2023-11-29T12:33:00Z"/>
-  <w16cex:commentExtensible w16cex:durableId="18DDFDDC" w16cex:dateUtc="2023-11-29T12:34:00Z"/>
   <w16cex:commentExtensible w16cex:durableId="08EF07AB" w16cex:dateUtc="2023-11-29T12:35:00Z"/>
   <w16cex:commentExtensible w16cex:durableId="38C99DCB" w16cex:dateUtc="2023-12-07T11:56:00Z"/>
+  <w16cex:commentExtensible w16cex:durableId="681581E1" w16cex:dateUtc="2023-12-07T14:47:00Z"/>
   <w16cex:commentExtensible w16cex:durableId="154D255B" w16cex:dateUtc="2023-11-29T12:42:00Z"/>
   <w16cex:commentExtensible w16cex:durableId="1393B2A6" w16cex:dateUtc="2023-11-29T12:56:00Z"/>
   <w16cex:commentExtensible w16cex:durableId="3B254558" w16cex:dateUtc="2023-11-29T13:02:00Z"/>
@@ -3028,18 +4393,16 @@
 <w16cid:commentsIds xmlns:wpc="http://schemas.microsoft.com/office/word/2010/wordprocessingCanvas" xmlns:cx="http://schemas.microsoft.com/office/drawing/2014/chartex" xmlns:cx1="http://schemas.microsoft.com/office/drawing/2015/9/8/chartex" xmlns:cx2="http://schemas.microsoft.com/office/drawing/2015/10/21/chartex" xmlns:cx3="http://schemas.microsoft.com/office/drawing/2016/5/9/chartex" xmlns:cx4="http://schemas.microsoft.com/office/drawing/2016/5/10/chartex" xmlns:cx5="http://schemas.microsoft.com/office/drawing/2016/5/11/chartex" xmlns:cx6="http://schemas.microsoft.com/office/drawing/2016/5/12/chartex" xmlns:cx7="http://schemas.microsoft.com/office/drawing/2016/5/13/chartex" xmlns:cx8="http://schemas.microsoft.com/office/drawing/2016/5/14/chartex" xmlns:mc="http://schemas.openxmlformats.org/markup-compatibility/2006" xmlns:aink="http://schemas.microsoft.com/office/drawing/2016/ink" xmlns:am3d="http://schemas.microsoft.com/office/drawing/2017/model3d" xmlns:o="urn:schemas-microsoft-com:office:office" xmlns:oel="http://schemas.microsoft.com/office/2019/extlst" xmlns:r="http://schemas.openxmlformats.org/officeDocument/2006/relationships" xmlns:m="http://schemas.openxmlformats.org/officeDocument/2006/math" xmlns:v="urn:schemas-microsoft-com:vml" xmlns:wp14="http://schemas.microsoft.com/office/word/2010/wordprocessingDrawing" xmlns:wp="http://schemas.openxmlformats.org/drawingml/2006/wordprocessingDrawing" xmlns:w10="urn:schemas-microsoft-com:office:word" xmlns:w="http://schemas.openxmlformats.org/wordprocessingml/2006/main" xmlns:w14="http://schemas.microsoft.com/office/word/2010/wordml" xmlns:w15="http://schemas.microsoft.com/office/word/2012/wordml" xmlns:w16cex="http://schemas.microsoft.com/office/word/2018/wordml/cex" xmlns:w16cid="http://schemas.microsoft.com/office/word/2016/wordml/cid" xmlns:w16="http://schemas.microsoft.com/office/word/2018/wordml" xmlns:w16sdtdh="http://schemas.microsoft.com/office/word/2020/wordml/sdtdatahash" xmlns:w16se="http://schemas.microsoft.com/office/word/2015/wordml/symex" xmlns:wpg="http://schemas.microsoft.com/office/word/2010/wordprocessingGroup" xmlns:wpi="http://schemas.microsoft.com/office/word/2010/wordprocessingInk" xmlns:wne="http://schemas.microsoft.com/office/word/2006/wordml" xmlns:wps="http://schemas.microsoft.com/office/word/2010/wordprocessingShape" mc:Ignorable="w14 w15 w16se w16cid w16 w16cex w16sdtdh wp14">
   <w16cid:commentId w16cid:paraId="05A0987E" w16cid:durableId="3DDBC357"/>
   <w16cid:commentId w16cid:paraId="52EF96B9" w16cid:durableId="303CC983"/>
-  <w16cid:commentId w16cid:paraId="1896F47A" w16cid:durableId="3F763E61"/>
+  <w16cid:commentId w16cid:paraId="31F14553" w16cid:durableId="097F2D7F"/>
   <w16cid:commentId w16cid:paraId="714B1D91" w16cid:durableId="6917127B"/>
   <w16cid:commentId w16cid:paraId="7A726700" w16cid:durableId="278E9F35"/>
-  <w16cid:commentId w16cid:paraId="473A9D98" w16cid:durableId="1A63E901"/>
-  <w16cid:commentId w16cid:paraId="7F7349E4" w16cid:durableId="0B406624"/>
-  <w16cid:commentId w16cid:paraId="62A0E0FC" w16cid:durableId="675FCC99"/>
-  <w16cid:commentId w16cid:paraId="02A13F99" w16cid:durableId="554D4B8D"/>
-  <w16cid:commentId w16cid:paraId="4BE5BCDD" w16cid:durableId="0007EAF1"/>
+  <w16cid:commentId w16cid:paraId="74D2284D" w16cid:durableId="5E5CF6C6"/>
+  <w16cid:commentId w16cid:paraId="363FA67D" w16cid:durableId="746B7588"/>
+  <w16cid:commentId w16cid:paraId="312D5B30" w16cid:durableId="59A39999"/>
   <w16cid:commentId w16cid:paraId="210EC57B" w16cid:durableId="3BBC9FC3"/>
-  <w16cid:commentId w16cid:paraId="7A6F6235" w16cid:durableId="18DDFDDC"/>
   <w16cid:commentId w16cid:paraId="553A1635" w16cid:durableId="08EF07AB"/>
   <w16cid:commentId w16cid:paraId="49A3D0D4" w16cid:durableId="38C99DCB"/>
+  <w16cid:commentId w16cid:paraId="47F4B5E3" w16cid:durableId="681581E1"/>
   <w16cid:commentId w16cid:paraId="2F84E47E" w16cid:durableId="154D255B"/>
   <w16cid:commentId w16cid:paraId="57F842A4" w16cid:durableId="1393B2A6"/>
   <w16cid:commentId w16cid:paraId="49F0C72C" w16cid:durableId="3B254558"/>
@@ -5772,6 +7135,35 @@
       <w14:ligatures w14:val="none"/>
     </w:rPr>
   </w:style>
+  <w:style w:type="character" w:styleId="af7">
+    <w:name w:val="Placeholder Text"/>
+    <w:basedOn w:val="a1"/>
+    <w:uiPriority w:val="99"/>
+    <w:semiHidden/>
+    <w:rsid w:val="0068180C"/>
+    <w:rPr>
+      <w:color w:val="666666"/>
+    </w:rPr>
+  </w:style>
+  <w:style w:type="table" w:styleId="af8">
+    <w:name w:val="Table Grid"/>
+    <w:basedOn w:val="a2"/>
+    <w:uiPriority w:val="39"/>
+    <w:rsid w:val="00B60263"/>
+    <w:pPr>
+      <w:spacing w:after="0" w:line="240" w:lineRule="auto"/>
+    </w:pPr>
+    <w:tblPr>
+      <w:tblBorders>
+        <w:top w:val="single" w:sz="4" w:space="0" w:color="auto"/>
+        <w:left w:val="single" w:sz="4" w:space="0" w:color="auto"/>
+        <w:bottom w:val="single" w:sz="4" w:space="0" w:color="auto"/>
+        <w:right w:val="single" w:sz="4" w:space="0" w:color="auto"/>
+        <w:insideH w:val="single" w:sz="4" w:space="0" w:color="auto"/>
+        <w:insideV w:val="single" w:sz="4" w:space="0" w:color="auto"/>
+      </w:tblBorders>
+    </w:tblPr>
+  </w:style>
 </w:styles>
 </file>
 

</xml_diff>